<commit_message>
new diw after comments
</commit_message>
<xml_diff>
--- a/docs/DIW.docx
+++ b/docs/DIW.docx
@@ -1,12 +1,13 @@
 
 <file path=word/document.xml><?xml version="1.0" encoding="utf-8"?>
-<w:document xmlns:wpc="http://schemas.microsoft.com/office/word/2010/wordprocessingCanvas" xmlns:cx="http://schemas.microsoft.com/office/drawing/2014/chartex" xmlns:cx1="http://schemas.microsoft.com/office/drawing/2015/9/8/chartex" xmlns:cx2="http://schemas.microsoft.com/office/drawing/2015/10/21/chartex" xmlns:cx3="http://schemas.microsoft.com/office/drawing/2016/5/9/chartex" xmlns:cx4="http://schemas.microsoft.com/office/drawing/2016/5/10/chartex" xmlns:cx5="http://schemas.microsoft.com/office/drawing/2016/5/11/chartex" xmlns:cx6="http://schemas.microsoft.com/office/drawing/2016/5/12/chartex" xmlns:cx7="http://schemas.microsoft.com/office/drawing/2016/5/13/chartex" xmlns:cx8="http://schemas.microsoft.com/office/drawing/2016/5/14/chartex" xmlns:mc="http://schemas.openxmlformats.org/markup-compatibility/2006" xmlns:aink="http://schemas.microsoft.com/office/drawing/2016/ink" xmlns:am3d="http://schemas.microsoft.com/office/drawing/2017/model3d" xmlns:o="urn:schemas-microsoft-com:office:office" xmlns:oel="http://schemas.microsoft.com/office/2019/extlst" xmlns:r="http://schemas.openxmlformats.org/officeDocument/2006/relationships" xmlns:m="http://schemas.openxmlformats.org/officeDocument/2006/math" xmlns:v="urn:schemas-microsoft-com:vml" xmlns:wp14="http://schemas.microsoft.com/office/word/2010/wordprocessingDrawing" xmlns:wp="http://schemas.openxmlformats.org/drawingml/2006/wordprocessingDrawing" xmlns:w10="urn:schemas-microsoft-com:office:word" xmlns:w="http://schemas.openxmlformats.org/wordprocessingml/2006/main" xmlns:w14="http://schemas.microsoft.com/office/word/2010/wordml" xmlns:w15="http://schemas.microsoft.com/office/word/2012/wordml" xmlns:w16cex="http://schemas.microsoft.com/office/word/2018/wordml/cex" xmlns:w16cid="http://schemas.microsoft.com/office/word/2016/wordml/cid" xmlns:w16="http://schemas.microsoft.com/office/word/2018/wordml" xmlns:w16sdtdh="http://schemas.microsoft.com/office/word/2020/wordml/sdtdatahash" xmlns:w16se="http://schemas.microsoft.com/office/word/2015/wordml/symex" xmlns:wpg="http://schemas.microsoft.com/office/word/2010/wordprocessingGroup" xmlns:wpi="http://schemas.microsoft.com/office/word/2010/wordprocessingInk" xmlns:wne="http://schemas.microsoft.com/office/word/2006/wordml" xmlns:wps="http://schemas.microsoft.com/office/word/2010/wordprocessingShape" mc:Ignorable="w14 w15 w16se w16cid w16 w16cex w16sdtdh wp14">
+<w:document xmlns:wpc="http://schemas.microsoft.com/office/word/2010/wordprocessingCanvas" xmlns:cx="http://schemas.microsoft.com/office/drawing/2014/chartex" xmlns:cx1="http://schemas.microsoft.com/office/drawing/2015/9/8/chartex" xmlns:cx2="http://schemas.microsoft.com/office/drawing/2015/10/21/chartex" xmlns:cx3="http://schemas.microsoft.com/office/drawing/2016/5/9/chartex" xmlns:cx4="http://schemas.microsoft.com/office/drawing/2016/5/10/chartex" xmlns:cx5="http://schemas.microsoft.com/office/drawing/2016/5/11/chartex" xmlns:cx6="http://schemas.microsoft.com/office/drawing/2016/5/12/chartex" xmlns:cx7="http://schemas.microsoft.com/office/drawing/2016/5/13/chartex" xmlns:cx8="http://schemas.microsoft.com/office/drawing/2016/5/14/chartex" xmlns:mc="http://schemas.openxmlformats.org/markup-compatibility/2006" xmlns:aink="http://schemas.microsoft.com/office/drawing/2016/ink" xmlns:am3d="http://schemas.microsoft.com/office/drawing/2017/model3d" xmlns:o="urn:schemas-microsoft-com:office:office" xmlns:oel="http://schemas.microsoft.com/office/2019/extlst" xmlns:r="http://schemas.openxmlformats.org/officeDocument/2006/relationships" xmlns:m="http://schemas.openxmlformats.org/officeDocument/2006/math" xmlns:v="urn:schemas-microsoft-com:vml" xmlns:wp14="http://schemas.microsoft.com/office/word/2010/wordprocessingDrawing" xmlns:wp="http://schemas.openxmlformats.org/drawingml/2006/wordprocessingDrawing" xmlns:w10="urn:schemas-microsoft-com:office:word" xmlns:w="http://schemas.openxmlformats.org/wordprocessingml/2006/main" xmlns:w14="http://schemas.microsoft.com/office/word/2010/wordml" xmlns:w15="http://schemas.microsoft.com/office/word/2012/wordml" xmlns:w16cex="http://schemas.microsoft.com/office/word/2018/wordml/cex" xmlns:w16cid="http://schemas.microsoft.com/office/word/2016/wordml/cid" xmlns:w16="http://schemas.microsoft.com/office/word/2018/wordml" xmlns:w16sdtdh="http://schemas.microsoft.com/office/word/2020/wordml/sdtdatahash" xmlns:w16se="http://schemas.microsoft.com/office/word/2015/wordml/symex" xmlns:wpg="http://schemas.microsoft.com/office/word/2010/wordprocessingGroup" xmlns:wpi="http://schemas.microsoft.com/office/word/2010/wordprocessingInk" xmlns:wne="http://schemas.microsoft.com/office/word/2006/wordml" xmlns:wps="http://schemas.microsoft.com/office/word/2010/wordprocessingShape" xmlns:a="http://schemas.openxmlformats.org/drawingml/2006/main" xmlns:pic="http://schemas.openxmlformats.org/drawingml/2006/picture" xmlns:a14="http://schemas.microsoft.com/office/drawing/2010/main" mc:Ignorable="w14 w15 w16se w16cid w16 w16cex w16sdtdh wp14">
   <w:body>
     <w:p>
       <w:r>
         <w:rPr>
           <w:i/>
           <w:noProof/>
+          <w:lang w:val="Polish"/>
         </w:rPr>
         <mc:AlternateContent>
           <mc:Choice Requires="wpg">
@@ -90,10 +91,10 @@
           </mc:Choice>
           <mc:Fallback>
             <w:pict>
-              <v:group w14:anchorId="5A3C0E4F" id="Group 4841" o:spid="_x0000_s1026" style="width:454.1pt;height:1.1pt;mso-position-horizontal-relative:char;mso-position-vertical-relative:line" coordsize="57668,137" o:gfxdata="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">
-                <v:shape id="Shape 5126" o:spid="_x0000_s1027" style="position:absolute;width:57668;height:137;visibility:visible;mso-wrap-style:square;v-text-anchor:top" coordsize="5766816,13716" o:gfxdata="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" path="m,l5766816,r,13716l,13716,,e" fillcolor="black" stroked="f" strokeweight="0">
+              <v:group id="Group 4841" style="width:454.1pt;height:1.1pt;mso-position-horizontal-relative:char;mso-position-vertical-relative:line" coordsize="57668,137" o:spid="_x0000_s1026" o:gfxdata="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" w14:anchorId="5A3C0E4F">
+                <v:shape id="Shape 5126" style="position:absolute;width:57668;height:137;visibility:visible;mso-wrap-style:square;v-text-anchor:top" coordsize="5766816,13716" o:spid="_x0000_s1027" fillcolor="black" stroked="f" strokeweight="0" path="m,l5766816,r,13716l,13716,,e" o:gfxdata="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">
                   <v:stroke miterlimit="83231f" joinstyle="miter"/>
-                  <v:path arrowok="t" textboxrect="0,0,5766816,13716"/>
+                  <v:path textboxrect="0,0,5766816,13716" arrowok="t"/>
                 </v:shape>
                 <w10:anchorlock/>
               </v:group>
@@ -106,26 +107,313 @@
       <w:pPr>
         <w:jc w:val="center"/>
         <w:rPr>
-          <w:rFonts w:cstheme="minorHAnsi"/>
-          <w:b/>
-          <w:bCs/>
-          <w:i/>
-          <w:iCs/>
+          <w:rFonts w:cs="Calibri" w:cstheme="minorAscii"/>
+          <w:b w:val="1"/>
+          <w:bCs w:val="1"/>
+          <w:i w:val="1"/>
+          <w:iCs w:val="1"/>
           <w:sz w:val="40"/>
           <w:szCs w:val="40"/>
         </w:rPr>
       </w:pPr>
       <w:r>
         <w:rPr>
-          <w:rFonts w:cstheme="minorHAnsi"/>
-          <w:b/>
-          <w:bCs/>
-          <w:i/>
-          <w:iCs/>
+          <w:rFonts w:cs="Calibri" w:cstheme="minorAscii"/>
+          <w:b w:val="1"/>
+          <w:bCs w:val="1"/>
+          <w:i w:val="1"/>
+          <w:iCs w:val="1"/>
           <w:sz w:val="40"/>
           <w:szCs w:val="40"/>
         </w:rPr>
-        <w:t>Dokumentacja inżynierii wymagań</w:t>
+        <w:t>Dokumentacja</w:t>
+      </w:r>
+      <w:r>
+        <w:rPr>
+          <w:rFonts w:cs="Calibri" w:cstheme="minorAscii"/>
+          <w:b w:val="1"/>
+          <w:bCs w:val="1"/>
+          <w:i w:val="1"/>
+          <w:iCs w:val="1"/>
+          <w:sz w:val="40"/>
+          <w:szCs w:val="40"/>
+        </w:rPr>
+        <w:t xml:space="preserve"> </w:t>
+      </w:r>
+      <w:r>
+        <w:rPr>
+          <w:rFonts w:cs="Calibri" w:cstheme="minorAscii"/>
+          <w:b w:val="1"/>
+          <w:bCs w:val="1"/>
+          <w:i w:val="1"/>
+          <w:iCs w:val="1"/>
+          <w:sz w:val="40"/>
+          <w:szCs w:val="40"/>
+        </w:rPr>
+        <w:t>inżynierii</w:t>
+      </w:r>
+      <w:r>
+        <w:rPr>
+          <w:rFonts w:cs="Calibri" w:cstheme="minorAscii"/>
+          <w:b w:val="1"/>
+          <w:bCs w:val="1"/>
+          <w:i w:val="1"/>
+          <w:iCs w:val="1"/>
+          <w:sz w:val="40"/>
+          <w:szCs w:val="40"/>
+        </w:rPr>
+        <w:t xml:space="preserve"> </w:t>
+      </w:r>
+      <w:r>
+        <w:rPr>
+          <w:rFonts w:cs="Calibri" w:cstheme="minorAscii"/>
+          <w:b w:val="1"/>
+          <w:bCs w:val="1"/>
+          <w:i w:val="1"/>
+          <w:iCs w:val="1"/>
+          <w:sz w:val="40"/>
+          <w:szCs w:val="40"/>
+        </w:rPr>
+        <w:t>wymagań</w:t>
+      </w:r>
+    </w:p>
+    <w:p>
+      <w:pPr>
+        <w:pStyle w:val="Normalny"/>
+        <w:ind w:left="0"/>
+        <w:jc w:val="left"/>
+        <w:rPr>
+          <w:rFonts w:cs="Calibri" w:cstheme="minorAscii"/>
+          <w:b w:val="0"/>
+          <w:bCs w:val="0"/>
+          <w:i w:val="0"/>
+          <w:iCs w:val="0"/>
+          <w:sz w:val="28"/>
+          <w:szCs w:val="28"/>
+        </w:rPr>
+      </w:pPr>
+      <w:r>
+        <w:rPr>
+          <w:rFonts w:cs="Calibri" w:cstheme="minorAscii"/>
+          <w:b w:val="0"/>
+          <w:bCs w:val="0"/>
+          <w:i w:val="0"/>
+          <w:iCs w:val="0"/>
+          <w:sz w:val="28"/>
+          <w:szCs w:val="28"/>
+        </w:rPr>
+        <w:t xml:space="preserve">Celem </w:t>
+      </w:r>
+      <w:r>
+        <w:rPr>
+          <w:rFonts w:cs="Calibri" w:cstheme="minorAscii"/>
+          <w:b w:val="0"/>
+          <w:bCs w:val="0"/>
+          <w:i w:val="0"/>
+          <w:iCs w:val="0"/>
+          <w:sz w:val="28"/>
+          <w:szCs w:val="28"/>
+        </w:rPr>
+        <w:t>projektu</w:t>
+      </w:r>
+      <w:r>
+        <w:rPr>
+          <w:rFonts w:cs="Calibri" w:cstheme="minorAscii"/>
+          <w:b w:val="0"/>
+          <w:bCs w:val="0"/>
+          <w:i w:val="0"/>
+          <w:iCs w:val="0"/>
+          <w:sz w:val="28"/>
+          <w:szCs w:val="28"/>
+        </w:rPr>
+        <w:t xml:space="preserve"> jest </w:t>
+      </w:r>
+      <w:r>
+        <w:rPr>
+          <w:rFonts w:cs="Calibri" w:cstheme="minorAscii"/>
+          <w:b w:val="0"/>
+          <w:bCs w:val="0"/>
+          <w:i w:val="0"/>
+          <w:iCs w:val="0"/>
+          <w:sz w:val="28"/>
+          <w:szCs w:val="28"/>
+        </w:rPr>
+        <w:t>stworzenie</w:t>
+      </w:r>
+      <w:r>
+        <w:rPr>
+          <w:rFonts w:cs="Calibri" w:cstheme="minorAscii"/>
+          <w:b w:val="0"/>
+          <w:bCs w:val="0"/>
+          <w:i w:val="0"/>
+          <w:iCs w:val="0"/>
+          <w:sz w:val="28"/>
+          <w:szCs w:val="28"/>
+        </w:rPr>
+        <w:t xml:space="preserve"> </w:t>
+      </w:r>
+      <w:r>
+        <w:rPr>
+          <w:rFonts w:cs="Calibri" w:cstheme="minorAscii"/>
+          <w:b w:val="0"/>
+          <w:bCs w:val="0"/>
+          <w:i w:val="0"/>
+          <w:iCs w:val="0"/>
+          <w:sz w:val="28"/>
+          <w:szCs w:val="28"/>
+        </w:rPr>
+        <w:t>sklepu</w:t>
+      </w:r>
+      <w:r>
+        <w:rPr>
+          <w:rFonts w:cs="Calibri" w:cstheme="minorAscii"/>
+          <w:b w:val="0"/>
+          <w:bCs w:val="0"/>
+          <w:i w:val="0"/>
+          <w:iCs w:val="0"/>
+          <w:sz w:val="28"/>
+          <w:szCs w:val="28"/>
+        </w:rPr>
+        <w:t xml:space="preserve"> </w:t>
+      </w:r>
+      <w:r>
+        <w:rPr>
+          <w:rFonts w:cs="Calibri" w:cstheme="minorAscii"/>
+          <w:b w:val="0"/>
+          <w:bCs w:val="0"/>
+          <w:i w:val="0"/>
+          <w:iCs w:val="0"/>
+          <w:sz w:val="28"/>
+          <w:szCs w:val="28"/>
+        </w:rPr>
+        <w:t>internetowego</w:t>
+      </w:r>
+      <w:r>
+        <w:rPr>
+          <w:rFonts w:cs="Calibri" w:cstheme="minorAscii"/>
+          <w:b w:val="0"/>
+          <w:bCs w:val="0"/>
+          <w:i w:val="0"/>
+          <w:iCs w:val="0"/>
+          <w:sz w:val="28"/>
+          <w:szCs w:val="28"/>
+        </w:rPr>
+        <w:t xml:space="preserve">, </w:t>
+      </w:r>
+      <w:r>
+        <w:rPr>
+          <w:rFonts w:cs="Calibri" w:cstheme="minorAscii"/>
+          <w:b w:val="0"/>
+          <w:bCs w:val="0"/>
+          <w:i w:val="0"/>
+          <w:iCs w:val="0"/>
+          <w:sz w:val="28"/>
+          <w:szCs w:val="28"/>
+        </w:rPr>
+        <w:t>sprzedającego</w:t>
+      </w:r>
+      <w:r>
+        <w:rPr>
+          <w:rFonts w:cs="Calibri" w:cstheme="minorAscii"/>
+          <w:b w:val="0"/>
+          <w:bCs w:val="0"/>
+          <w:i w:val="0"/>
+          <w:iCs w:val="0"/>
+          <w:sz w:val="28"/>
+          <w:szCs w:val="28"/>
+        </w:rPr>
+        <w:t xml:space="preserve"> </w:t>
+      </w:r>
+      <w:r>
+        <w:rPr>
+          <w:rFonts w:cs="Calibri" w:cstheme="minorAscii"/>
+          <w:b w:val="0"/>
+          <w:bCs w:val="0"/>
+          <w:i w:val="0"/>
+          <w:iCs w:val="0"/>
+          <w:sz w:val="28"/>
+          <w:szCs w:val="28"/>
+        </w:rPr>
+        <w:t>instrumenty</w:t>
+      </w:r>
+      <w:r>
+        <w:rPr>
+          <w:rFonts w:cs="Calibri" w:cstheme="minorAscii"/>
+          <w:b w:val="0"/>
+          <w:bCs w:val="0"/>
+          <w:i w:val="0"/>
+          <w:iCs w:val="0"/>
+          <w:sz w:val="28"/>
+          <w:szCs w:val="28"/>
+        </w:rPr>
+        <w:t xml:space="preserve"> </w:t>
+      </w:r>
+      <w:r>
+        <w:rPr>
+          <w:rFonts w:cs="Calibri" w:cstheme="minorAscii"/>
+          <w:b w:val="0"/>
+          <w:bCs w:val="0"/>
+          <w:i w:val="0"/>
+          <w:iCs w:val="0"/>
+          <w:sz w:val="28"/>
+          <w:szCs w:val="28"/>
+        </w:rPr>
+        <w:t>muzyczne</w:t>
+      </w:r>
+      <w:r>
+        <w:rPr>
+          <w:rFonts w:cs="Calibri" w:cstheme="minorAscii"/>
+          <w:b w:val="0"/>
+          <w:bCs w:val="0"/>
+          <w:i w:val="0"/>
+          <w:iCs w:val="0"/>
+          <w:sz w:val="28"/>
+          <w:szCs w:val="28"/>
+        </w:rPr>
+        <w:t>.</w:t>
+      </w:r>
+      <w:r>
+        <w:rPr>
+          <w:rFonts w:cs="Calibri" w:cstheme="minorAscii"/>
+          <w:b w:val="0"/>
+          <w:bCs w:val="0"/>
+          <w:i w:val="0"/>
+          <w:iCs w:val="0"/>
+          <w:sz w:val="28"/>
+          <w:szCs w:val="28"/>
+        </w:rPr>
+        <w:t xml:space="preserve"> </w:t>
+      </w:r>
+    </w:p>
+    <w:p>
+      <w:pPr>
+        <w:rPr>
+          <w:rFonts w:cs="Calibri" w:cstheme="minorAscii"/>
+          <w:i w:val="1"/>
+          <w:iCs w:val="1"/>
+          <w:sz w:val="28"/>
+          <w:szCs w:val="28"/>
+        </w:rPr>
+      </w:pPr>
+      <w:r>
+        <w:rPr>
+          <w:rFonts w:cs="Calibri" w:cstheme="minorAscii"/>
+          <w:i w:val="1"/>
+          <w:iCs w:val="1"/>
+          <w:sz w:val="28"/>
+          <w:szCs w:val="28"/>
+        </w:rPr>
+        <w:t xml:space="preserve">1. </w:t>
+      </w:r>
+      <w:r>
+        <w:rPr>
+          <w:rFonts w:cs="Calibri" w:cstheme="minorAscii"/>
+          <w:i w:val="1"/>
+          <w:iCs w:val="1"/>
+          <w:sz w:val="28"/>
+          <w:szCs w:val="28"/>
+        </w:rPr>
+        <w:t>Kompetencje</w:t>
       </w:r>
     </w:p>
     <w:tbl>
@@ -145,71 +433,101 @@
         <w:tc>
           <w:tcPr>
             <w:tcW w:w="1897" w:type="dxa"/>
+            <w:tcMar/>
             <w:vAlign w:val="center"/>
           </w:tcPr>
           <w:p>
             <w:pPr>
               <w:rPr>
-                <w:b/>
-                <w:bCs/>
+                <w:b w:val="1"/>
+                <w:bCs w:val="1"/>
               </w:rPr>
             </w:pPr>
             <w:r>
               <w:rPr>
-                <w:b/>
-                <w:bCs/>
-                <w:sz w:val="28"/>
-                <w:szCs w:val="28"/>
-              </w:rPr>
-              <w:t>Kompentencje</w:t>
+                <w:b w:val="1"/>
+                <w:bCs w:val="1"/>
+                <w:sz w:val="28"/>
+                <w:szCs w:val="28"/>
+              </w:rPr>
+              <w:t>Kompentenc</w:t>
+            </w:r>
+            <w:r>
+              <w:rPr>
+                <w:b w:val="1"/>
+                <w:bCs w:val="1"/>
+                <w:sz w:val="28"/>
+                <w:szCs w:val="28"/>
+              </w:rPr>
+              <w:t>j</w:t>
+            </w:r>
+            <w:r>
+              <w:rPr>
+                <w:b w:val="1"/>
+                <w:bCs w:val="1"/>
+                <w:sz w:val="28"/>
+                <w:szCs w:val="28"/>
+              </w:rPr>
+              <w:t>e</w:t>
             </w:r>
           </w:p>
         </w:tc>
         <w:tc>
           <w:tcPr>
             <w:tcW w:w="1788" w:type="dxa"/>
+            <w:tcMar/>
             <w:vAlign w:val="center"/>
           </w:tcPr>
           <w:p>
             <w:pPr>
               <w:jc w:val="center"/>
               <w:rPr>
-                <w:b/>
-                <w:bCs/>
+                <w:b w:val="1"/>
+                <w:bCs w:val="1"/>
                 <w:sz w:val="28"/>
                 <w:szCs w:val="28"/>
               </w:rPr>
             </w:pPr>
             <w:r>
               <w:rPr>
-                <w:b/>
-                <w:bCs/>
-                <w:sz w:val="28"/>
-                <w:szCs w:val="28"/>
-              </w:rPr>
-              <w:t>Michał Łobaza</w:t>
+                <w:b w:val="1"/>
+                <w:bCs w:val="1"/>
+                <w:sz w:val="28"/>
+                <w:szCs w:val="28"/>
+              </w:rPr>
+              <w:t xml:space="preserve">Michał </w:t>
+            </w:r>
+            <w:r>
+              <w:rPr>
+                <w:b w:val="1"/>
+                <w:bCs w:val="1"/>
+                <w:sz w:val="28"/>
+                <w:szCs w:val="28"/>
+              </w:rPr>
+              <w:t>Łobaza</w:t>
             </w:r>
           </w:p>
         </w:tc>
         <w:tc>
           <w:tcPr>
             <w:tcW w:w="2070" w:type="dxa"/>
+            <w:tcMar/>
             <w:vAlign w:val="center"/>
           </w:tcPr>
           <w:p>
             <w:pPr>
               <w:jc w:val="center"/>
               <w:rPr>
-                <w:b/>
-                <w:bCs/>
+                <w:b w:val="1"/>
+                <w:bCs w:val="1"/>
                 <w:sz w:val="28"/>
                 <w:szCs w:val="28"/>
               </w:rPr>
             </w:pPr>
             <w:r>
               <w:rPr>
-                <w:b/>
-                <w:bCs/>
+                <w:b w:val="1"/>
+                <w:bCs w:val="1"/>
                 <w:sz w:val="28"/>
                 <w:szCs w:val="28"/>
               </w:rPr>
@@ -220,60 +538,84 @@
         <w:tc>
           <w:tcPr>
             <w:tcW w:w="1766" w:type="dxa"/>
+            <w:tcMar/>
             <w:vAlign w:val="center"/>
           </w:tcPr>
           <w:p>
             <w:pPr>
               <w:jc w:val="center"/>
               <w:rPr>
-                <w:b/>
-                <w:bCs/>
+                <w:b w:val="1"/>
+                <w:bCs w:val="1"/>
                 <w:sz w:val="28"/>
                 <w:szCs w:val="28"/>
               </w:rPr>
             </w:pPr>
             <w:r>
               <w:rPr>
-                <w:b/>
-                <w:bCs/>
-                <w:sz w:val="28"/>
-                <w:szCs w:val="28"/>
-              </w:rPr>
-              <w:t>Natalia Być</w:t>
+                <w:b w:val="1"/>
+                <w:bCs w:val="1"/>
+                <w:sz w:val="28"/>
+                <w:szCs w:val="28"/>
+              </w:rPr>
+              <w:t xml:space="preserve">Natalia </w:t>
+            </w:r>
+            <w:r>
+              <w:rPr>
+                <w:b w:val="1"/>
+                <w:bCs w:val="1"/>
+                <w:sz w:val="28"/>
+                <w:szCs w:val="28"/>
+              </w:rPr>
+              <w:t>Być</w:t>
             </w:r>
           </w:p>
         </w:tc>
         <w:tc>
           <w:tcPr>
             <w:tcW w:w="1875" w:type="dxa"/>
+            <w:tcMar/>
             <w:vAlign w:val="center"/>
           </w:tcPr>
           <w:p>
             <w:pPr>
               <w:jc w:val="center"/>
               <w:rPr>
-                <w:b/>
-                <w:bCs/>
+                <w:b w:val="1"/>
+                <w:bCs w:val="1"/>
                 <w:sz w:val="28"/>
                 <w:szCs w:val="28"/>
               </w:rPr>
             </w:pPr>
             <w:r>
               <w:rPr>
-                <w:b/>
-                <w:bCs/>
-                <w:sz w:val="28"/>
-                <w:szCs w:val="28"/>
-              </w:rPr>
-              <w:t>Jakub Godula</w:t>
+                <w:b w:val="1"/>
+                <w:bCs w:val="1"/>
+                <w:sz w:val="28"/>
+                <w:szCs w:val="28"/>
+              </w:rPr>
+              <w:t xml:space="preserve">Jakub </w:t>
+            </w:r>
+            <w:r>
+              <w:rPr>
+                <w:b w:val="1"/>
+                <w:bCs w:val="1"/>
+                <w:sz w:val="28"/>
+                <w:szCs w:val="28"/>
+              </w:rPr>
+              <w:t>Godula</w:t>
             </w:r>
           </w:p>
         </w:tc>
       </w:tr>
       <w:tr>
+        <w:trPr>
+          <w:trHeight w:val="684"/>
+        </w:trPr>
         <w:tc>
           <w:tcPr>
             <w:tcW w:w="1897" w:type="dxa"/>
+            <w:tcMar/>
             <w:vAlign w:val="center"/>
           </w:tcPr>
           <w:p>
@@ -296,6 +638,7 @@
           <w:tcPr>
             <w:tcW w:w="1788" w:type="dxa"/>
             <w:shd w:val="clear" w:color="auto" w:fill="E2EFD9" w:themeFill="accent6" w:themeFillTint="33"/>
+            <w:tcMar/>
             <w:vAlign w:val="center"/>
           </w:tcPr>
           <w:p>
@@ -311,7 +654,28 @@
                 <w:sz w:val="28"/>
                 <w:szCs w:val="28"/>
               </w:rPr>
-              <w:t>Posiada (podstawy)</w:t>
+              <w:t>Posiada</w:t>
+            </w:r>
+            <w:r>
+              <w:rPr>
+                <w:sz w:val="28"/>
+                <w:szCs w:val="28"/>
+              </w:rPr>
+              <w:t xml:space="preserve"> (</w:t>
+            </w:r>
+            <w:r>
+              <w:rPr>
+                <w:sz w:val="28"/>
+                <w:szCs w:val="28"/>
+              </w:rPr>
+              <w:t>podstawy</w:t>
+            </w:r>
+            <w:r>
+              <w:rPr>
+                <w:sz w:val="28"/>
+                <w:szCs w:val="28"/>
+              </w:rPr>
+              <w:t>)</w:t>
             </w:r>
           </w:p>
         </w:tc>
@@ -319,6 +683,7 @@
           <w:tcPr>
             <w:tcW w:w="2070" w:type="dxa"/>
             <w:shd w:val="clear" w:color="auto" w:fill="A8D08D" w:themeFill="accent6" w:themeFillTint="99"/>
+            <w:tcMar/>
             <w:vAlign w:val="center"/>
           </w:tcPr>
           <w:p>
@@ -342,6 +707,7 @@
           <w:tcPr>
             <w:tcW w:w="1766" w:type="dxa"/>
             <w:shd w:val="clear" w:color="auto" w:fill="E2EFD9" w:themeFill="accent6" w:themeFillTint="33"/>
+            <w:tcMar/>
             <w:vAlign w:val="center"/>
           </w:tcPr>
           <w:p>
@@ -357,7 +723,28 @@
                 <w:sz w:val="28"/>
                 <w:szCs w:val="28"/>
               </w:rPr>
-              <w:t>Posiada (podstawy)</w:t>
+              <w:t>Posiada</w:t>
+            </w:r>
+            <w:r>
+              <w:rPr>
+                <w:sz w:val="28"/>
+                <w:szCs w:val="28"/>
+              </w:rPr>
+              <w:t xml:space="preserve"> (</w:t>
+            </w:r>
+            <w:r>
+              <w:rPr>
+                <w:sz w:val="28"/>
+                <w:szCs w:val="28"/>
+              </w:rPr>
+              <w:t>podstawy</w:t>
+            </w:r>
+            <w:r>
+              <w:rPr>
+                <w:sz w:val="28"/>
+                <w:szCs w:val="28"/>
+              </w:rPr>
+              <w:t>)</w:t>
             </w:r>
           </w:p>
         </w:tc>
@@ -365,6 +752,7 @@
           <w:tcPr>
             <w:tcW w:w="1875" w:type="dxa"/>
             <w:shd w:val="clear" w:color="auto" w:fill="E2EFD9" w:themeFill="accent6" w:themeFillTint="33"/>
+            <w:tcMar/>
             <w:vAlign w:val="center"/>
           </w:tcPr>
           <w:p>
@@ -380,15 +768,40 @@
                 <w:sz w:val="28"/>
                 <w:szCs w:val="28"/>
               </w:rPr>
-              <w:t>Posiada (podstawy)</w:t>
+              <w:t>Posiada</w:t>
+            </w:r>
+            <w:r>
+              <w:rPr>
+                <w:sz w:val="28"/>
+                <w:szCs w:val="28"/>
+              </w:rPr>
+              <w:t xml:space="preserve"> (</w:t>
+            </w:r>
+            <w:r>
+              <w:rPr>
+                <w:sz w:val="28"/>
+                <w:szCs w:val="28"/>
+              </w:rPr>
+              <w:t>podstawy</w:t>
+            </w:r>
+            <w:r>
+              <w:rPr>
+                <w:sz w:val="28"/>
+                <w:szCs w:val="28"/>
+              </w:rPr>
+              <w:t>)</w:t>
             </w:r>
           </w:p>
         </w:tc>
       </w:tr>
       <w:tr>
+        <w:trPr>
+          <w:trHeight w:val="684"/>
+        </w:trPr>
         <w:tc>
           <w:tcPr>
             <w:tcW w:w="1897" w:type="dxa"/>
+            <w:tcMar/>
             <w:vAlign w:val="center"/>
           </w:tcPr>
           <w:p>
@@ -403,7 +816,7 @@
                 <w:sz w:val="28"/>
                 <w:szCs w:val="28"/>
               </w:rPr>
-              <w:t>React</w:t>
+              <w:t>Reagować</w:t>
             </w:r>
           </w:p>
         </w:tc>
@@ -411,6 +824,7 @@
           <w:tcPr>
             <w:tcW w:w="1788" w:type="dxa"/>
             <w:shd w:val="clear" w:color="auto" w:fill="FF5050"/>
+            <w:tcMar/>
             <w:vAlign w:val="center"/>
           </w:tcPr>
           <w:p>
@@ -426,7 +840,14 @@
                 <w:sz w:val="28"/>
                 <w:szCs w:val="28"/>
               </w:rPr>
-              <w:t>Nie posiada</w:t>
+              <w:t xml:space="preserve">Nie </w:t>
+            </w:r>
+            <w:r>
+              <w:rPr>
+                <w:sz w:val="28"/>
+                <w:szCs w:val="28"/>
+              </w:rPr>
+              <w:t>posiada</w:t>
             </w:r>
           </w:p>
         </w:tc>
@@ -434,6 +855,7 @@
           <w:tcPr>
             <w:tcW w:w="2070" w:type="dxa"/>
             <w:shd w:val="clear" w:color="auto" w:fill="A8D08D" w:themeFill="accent6" w:themeFillTint="99"/>
+            <w:tcMar/>
             <w:vAlign w:val="center"/>
           </w:tcPr>
           <w:p>
@@ -457,6 +879,7 @@
           <w:tcPr>
             <w:tcW w:w="1766" w:type="dxa"/>
             <w:shd w:val="clear" w:color="auto" w:fill="E2EFD9" w:themeFill="accent6" w:themeFillTint="33"/>
+            <w:tcMar/>
             <w:vAlign w:val="center"/>
           </w:tcPr>
           <w:p>
@@ -472,7 +895,28 @@
                 <w:sz w:val="28"/>
                 <w:szCs w:val="28"/>
               </w:rPr>
-              <w:t>Posiada (podstawy)</w:t>
+              <w:t>Posiada</w:t>
+            </w:r>
+            <w:r>
+              <w:rPr>
+                <w:sz w:val="28"/>
+                <w:szCs w:val="28"/>
+              </w:rPr>
+              <w:t xml:space="preserve"> (</w:t>
+            </w:r>
+            <w:r>
+              <w:rPr>
+                <w:sz w:val="28"/>
+                <w:szCs w:val="28"/>
+              </w:rPr>
+              <w:t>podstawy</w:t>
+            </w:r>
+            <w:r>
+              <w:rPr>
+                <w:sz w:val="28"/>
+                <w:szCs w:val="28"/>
+              </w:rPr>
+              <w:t>)</w:t>
             </w:r>
           </w:p>
         </w:tc>
@@ -480,6 +924,7 @@
           <w:tcPr>
             <w:tcW w:w="1875" w:type="dxa"/>
             <w:shd w:val="clear" w:color="auto" w:fill="FF5050"/>
+            <w:tcMar/>
             <w:vAlign w:val="center"/>
           </w:tcPr>
           <w:p>
@@ -495,15 +940,26 @@
                 <w:sz w:val="28"/>
                 <w:szCs w:val="28"/>
               </w:rPr>
-              <w:t>Nie posiada</w:t>
+              <w:t xml:space="preserve">Nie </w:t>
+            </w:r>
+            <w:r>
+              <w:rPr>
+                <w:sz w:val="28"/>
+                <w:szCs w:val="28"/>
+              </w:rPr>
+              <w:t>posiada</w:t>
             </w:r>
           </w:p>
         </w:tc>
       </w:tr>
       <w:tr>
+        <w:trPr>
+          <w:trHeight w:val="684"/>
+        </w:trPr>
         <w:tc>
           <w:tcPr>
             <w:tcW w:w="1897" w:type="dxa"/>
+            <w:tcMar/>
             <w:vAlign w:val="center"/>
           </w:tcPr>
           <w:p>
@@ -526,6 +982,7 @@
           <w:tcPr>
             <w:tcW w:w="1788" w:type="dxa"/>
             <w:shd w:val="clear" w:color="auto" w:fill="A8D08D" w:themeFill="accent6" w:themeFillTint="99"/>
+            <w:tcMar/>
             <w:vAlign w:val="center"/>
           </w:tcPr>
           <w:p>
@@ -549,6 +1006,7 @@
           <w:tcPr>
             <w:tcW w:w="2070" w:type="dxa"/>
             <w:shd w:val="clear" w:color="auto" w:fill="A8D08D" w:themeFill="accent6" w:themeFillTint="99"/>
+            <w:tcMar/>
             <w:vAlign w:val="center"/>
           </w:tcPr>
           <w:p>
@@ -572,6 +1030,7 @@
           <w:tcPr>
             <w:tcW w:w="1766" w:type="dxa"/>
             <w:shd w:val="clear" w:color="auto" w:fill="A8D08D" w:themeFill="accent6" w:themeFillTint="99"/>
+            <w:tcMar/>
             <w:vAlign w:val="center"/>
           </w:tcPr>
           <w:p>
@@ -595,6 +1054,7 @@
           <w:tcPr>
             <w:tcW w:w="1875" w:type="dxa"/>
             <w:shd w:val="clear" w:color="auto" w:fill="A8D08D" w:themeFill="accent6" w:themeFillTint="99"/>
+            <w:tcMar/>
             <w:vAlign w:val="center"/>
           </w:tcPr>
           <w:p>
@@ -616,9 +1076,13 @@
         </w:tc>
       </w:tr>
       <w:tr>
+        <w:trPr>
+          <w:trHeight w:val="684"/>
+        </w:trPr>
         <w:tc>
           <w:tcPr>
             <w:tcW w:w="1897" w:type="dxa"/>
+            <w:tcMar/>
             <w:vAlign w:val="center"/>
           </w:tcPr>
           <w:p>
@@ -641,6 +1105,7 @@
           <w:tcPr>
             <w:tcW w:w="1788" w:type="dxa"/>
             <w:shd w:val="clear" w:color="auto" w:fill="E2EFD9" w:themeFill="accent6" w:themeFillTint="33"/>
+            <w:tcMar/>
             <w:vAlign w:val="center"/>
           </w:tcPr>
           <w:p>
@@ -656,7 +1121,28 @@
                 <w:sz w:val="28"/>
                 <w:szCs w:val="28"/>
               </w:rPr>
-              <w:t>Posiada (podstawy)</w:t>
+              <w:t>Posiada</w:t>
+            </w:r>
+            <w:r>
+              <w:rPr>
+                <w:sz w:val="28"/>
+                <w:szCs w:val="28"/>
+              </w:rPr>
+              <w:t xml:space="preserve"> (</w:t>
+            </w:r>
+            <w:r>
+              <w:rPr>
+                <w:sz w:val="28"/>
+                <w:szCs w:val="28"/>
+              </w:rPr>
+              <w:t>podstawy</w:t>
+            </w:r>
+            <w:r>
+              <w:rPr>
+                <w:sz w:val="28"/>
+                <w:szCs w:val="28"/>
+              </w:rPr>
+              <w:t>)</w:t>
             </w:r>
           </w:p>
         </w:tc>
@@ -664,6 +1150,7 @@
           <w:tcPr>
             <w:tcW w:w="2070" w:type="dxa"/>
             <w:shd w:val="clear" w:color="auto" w:fill="A8D08D" w:themeFill="accent6" w:themeFillTint="99"/>
+            <w:tcMar/>
             <w:vAlign w:val="center"/>
           </w:tcPr>
           <w:p>
@@ -687,6 +1174,7 @@
           <w:tcPr>
             <w:tcW w:w="1766" w:type="dxa"/>
             <w:shd w:val="clear" w:color="auto" w:fill="FF5050"/>
+            <w:tcMar/>
             <w:vAlign w:val="center"/>
           </w:tcPr>
           <w:p>
@@ -702,7 +1190,14 @@
                 <w:sz w:val="28"/>
                 <w:szCs w:val="28"/>
               </w:rPr>
-              <w:t>Nie posiada</w:t>
+              <w:t xml:space="preserve">Nie </w:t>
+            </w:r>
+            <w:r>
+              <w:rPr>
+                <w:sz w:val="28"/>
+                <w:szCs w:val="28"/>
+              </w:rPr>
+              <w:t>posiada</w:t>
             </w:r>
           </w:p>
         </w:tc>
@@ -710,6 +1205,7 @@
           <w:tcPr>
             <w:tcW w:w="1875" w:type="dxa"/>
             <w:shd w:val="clear" w:color="auto" w:fill="E2EFD9" w:themeFill="accent6" w:themeFillTint="33"/>
+            <w:tcMar/>
             <w:vAlign w:val="center"/>
           </w:tcPr>
           <w:p>
@@ -725,28 +1221,99 @@
                 <w:sz w:val="28"/>
                 <w:szCs w:val="28"/>
               </w:rPr>
-              <w:t>Posiada (podstawy)</w:t>
+              <w:t>Posiada</w:t>
+            </w:r>
+            <w:r>
+              <w:rPr>
+                <w:sz w:val="28"/>
+                <w:szCs w:val="28"/>
+              </w:rPr>
+              <w:t xml:space="preserve"> (</w:t>
+            </w:r>
+            <w:r>
+              <w:rPr>
+                <w:sz w:val="28"/>
+                <w:szCs w:val="28"/>
+              </w:rPr>
+              <w:t>podstawy</w:t>
+            </w:r>
+            <w:r>
+              <w:rPr>
+                <w:sz w:val="28"/>
+                <w:szCs w:val="28"/>
+              </w:rPr>
+              <w:t>)</w:t>
             </w:r>
           </w:p>
         </w:tc>
       </w:tr>
     </w:tbl>
     <w:p/>
-    <w:p/>
+    <w:p>
+      <w:pPr>
+        <w:rPr>
+          <w:rFonts w:cs="Calibri" w:cstheme="minorAscii"/>
+          <w:i w:val="1"/>
+          <w:iCs w:val="1"/>
+          <w:sz w:val="28"/>
+          <w:szCs w:val="28"/>
+        </w:rPr>
+      </w:pPr>
+      <w:r>
+        <w:rPr>
+          <w:rFonts w:cs="Calibri" w:cstheme="minorAscii"/>
+          <w:i w:val="1"/>
+          <w:iCs w:val="1"/>
+          <w:sz w:val="28"/>
+          <w:szCs w:val="28"/>
+        </w:rPr>
+        <w:t xml:space="preserve">2. </w:t>
+      </w:r>
+      <w:r>
+        <w:rPr>
+          <w:rFonts w:cs="Calibri" w:cstheme="minorAscii"/>
+          <w:i w:val="1"/>
+          <w:iCs w:val="1"/>
+          <w:sz w:val="28"/>
+          <w:szCs w:val="28"/>
+        </w:rPr>
+        <w:t>Uszczegółowienie</w:t>
+      </w:r>
+      <w:r>
+        <w:rPr>
+          <w:rFonts w:cs="Calibri" w:cstheme="minorAscii"/>
+          <w:i w:val="1"/>
+          <w:iCs w:val="1"/>
+          <w:sz w:val="28"/>
+          <w:szCs w:val="28"/>
+        </w:rPr>
+        <w:t xml:space="preserve"> </w:t>
+      </w:r>
+      <w:r>
+        <w:rPr>
+          <w:rFonts w:cs="Calibri" w:cstheme="minorAscii"/>
+          <w:i w:val="1"/>
+          <w:iCs w:val="1"/>
+          <w:sz w:val="28"/>
+          <w:szCs w:val="28"/>
+        </w:rPr>
+        <w:t>funkcjonalności</w:t>
+      </w:r>
+    </w:p>
     <w:tbl>
       <w:tblPr>
         <w:tblStyle w:val="Tabela-Siatka"/>
         <w:tblW w:w="0" w:type="auto"/>
         <w:tblBorders>
-          <w:left w:val="none" w:sz="0" w:space="0" w:color="auto"/>
-          <w:right w:val="none" w:sz="0" w:space="0" w:color="auto"/>
+          <w:left w:val="none" w:color="auto" w:sz="0" w:space="0"/>
+          <w:right w:val="none" w:color="auto" w:sz="0" w:space="0"/>
         </w:tblBorders>
         <w:tblLook w:val="04A0" w:firstRow="1" w:lastRow="0" w:firstColumn="1" w:lastColumn="0" w:noHBand="0" w:noVBand="1"/>
       </w:tblPr>
       <w:tblGrid>
         <w:gridCol w:w="3132"/>
-        <w:gridCol w:w="3132"/>
-        <w:gridCol w:w="3132"/>
+        <w:gridCol w:w="4068"/>
+        <w:gridCol w:w="2196"/>
       </w:tblGrid>
       <w:tr>
         <w:trPr>
@@ -755,18 +1322,19 @@
         <w:tc>
           <w:tcPr>
             <w:tcW w:w="3132" w:type="dxa"/>
+            <w:tcMar/>
           </w:tcPr>
           <w:p>
             <w:pPr>
               <w:rPr>
-                <w:b/>
-                <w:bCs/>
+                <w:b w:val="1"/>
+                <w:bCs w:val="1"/>
               </w:rPr>
             </w:pPr>
             <w:r>
               <w:rPr>
-                <w:b/>
-                <w:bCs/>
+                <w:b w:val="1"/>
+                <w:bCs w:val="1"/>
               </w:rPr>
               <w:t>Pytanie</w:t>
             </w:r>
@@ -774,19 +1342,20 @@
         </w:tc>
         <w:tc>
           <w:tcPr>
-            <w:tcW w:w="3132" w:type="dxa"/>
+            <w:tcW w:w="4068" w:type="dxa"/>
+            <w:tcMar/>
           </w:tcPr>
           <w:p>
             <w:pPr>
               <w:rPr>
-                <w:b/>
-                <w:bCs/>
+                <w:b w:val="1"/>
+                <w:bCs w:val="1"/>
               </w:rPr>
             </w:pPr>
             <w:r>
               <w:rPr>
-                <w:b/>
-                <w:bCs/>
+                <w:b w:val="1"/>
+                <w:bCs w:val="1"/>
               </w:rPr>
               <w:t>Odpowiedź</w:t>
             </w:r>
@@ -794,19 +1363,20 @@
         </w:tc>
         <w:tc>
           <w:tcPr>
-            <w:tcW w:w="3132" w:type="dxa"/>
+            <w:tcW w:w="2196" w:type="dxa"/>
+            <w:tcMar/>
           </w:tcPr>
           <w:p>
             <w:pPr>
               <w:rPr>
-                <w:b/>
-                <w:bCs/>
+                <w:b w:val="1"/>
+                <w:bCs w:val="1"/>
               </w:rPr>
             </w:pPr>
             <w:r>
               <w:rPr>
-                <w:b/>
-                <w:bCs/>
+                <w:b w:val="1"/>
+                <w:bCs w:val="1"/>
               </w:rPr>
               <w:t>Uwagi</w:t>
             </w:r>
@@ -821,29 +1391,114 @@
           <w:tcPr>
             <w:tcW w:w="3132" w:type="dxa"/>
             <w:shd w:val="clear" w:color="auto" w:fill="D0CECE" w:themeFill="background2" w:themeFillShade="E6"/>
+            <w:tcMar/>
           </w:tcPr>
           <w:p>
             <w:pPr>
               <w:rPr>
-                <w:b/>
-                <w:bCs/>
+                <w:b w:val="1"/>
+                <w:bCs w:val="1"/>
                 <w:lang w:val="pl-PL"/>
               </w:rPr>
             </w:pPr>
             <w:r>
               <w:rPr>
-                <w:b/>
-                <w:bCs/>
-                <w:lang w:val="pl-PL"/>
-              </w:rPr>
-              <w:t>Ile różnych rodzajów produktów muzycznych oferuje sklep?</w:t>
+                <w:b w:val="1"/>
+                <w:bCs w:val="1"/>
+              </w:rPr>
+              <w:t xml:space="preserve">Ile </w:t>
+            </w:r>
+            <w:r>
+              <w:rPr>
+                <w:b w:val="1"/>
+                <w:bCs w:val="1"/>
+              </w:rPr>
+              <w:t>różnych</w:t>
+            </w:r>
+            <w:r>
+              <w:rPr>
+                <w:b w:val="1"/>
+                <w:bCs w:val="1"/>
+              </w:rPr>
+              <w:t xml:space="preserve"> </w:t>
+            </w:r>
+            <w:r>
+              <w:rPr>
+                <w:b w:val="1"/>
+                <w:bCs w:val="1"/>
+              </w:rPr>
+              <w:t>rodzajów</w:t>
+            </w:r>
+            <w:r>
+              <w:rPr>
+                <w:b w:val="1"/>
+                <w:bCs w:val="1"/>
+              </w:rPr>
+              <w:t xml:space="preserve"> </w:t>
+            </w:r>
+            <w:r>
+              <w:rPr>
+                <w:b w:val="1"/>
+                <w:bCs w:val="1"/>
+              </w:rPr>
+              <w:t>produktów</w:t>
+            </w:r>
+            <w:r>
+              <w:rPr>
+                <w:b w:val="1"/>
+                <w:bCs w:val="1"/>
+              </w:rPr>
+              <w:t xml:space="preserve"> </w:t>
+            </w:r>
+            <w:r>
+              <w:rPr>
+                <w:b w:val="1"/>
+                <w:bCs w:val="1"/>
+              </w:rPr>
+              <w:t>muzycznych</w:t>
+            </w:r>
+            <w:r>
+              <w:rPr>
+                <w:b w:val="1"/>
+                <w:bCs w:val="1"/>
+              </w:rPr>
+              <w:t xml:space="preserve"> </w:t>
+            </w:r>
+            <w:r>
+              <w:rPr>
+                <w:b w:val="1"/>
+                <w:bCs w:val="1"/>
+              </w:rPr>
+              <w:t>oferuje</w:t>
+            </w:r>
+            <w:r>
+              <w:rPr>
+                <w:b w:val="1"/>
+                <w:bCs w:val="1"/>
+              </w:rPr>
+              <w:t xml:space="preserve"> </w:t>
+            </w:r>
+            <w:r>
+              <w:rPr>
+                <w:b w:val="1"/>
+                <w:bCs w:val="1"/>
+              </w:rPr>
+              <w:t>sklep</w:t>
+            </w:r>
+            <w:r>
+              <w:rPr>
+                <w:b w:val="1"/>
+                <w:bCs w:val="1"/>
+              </w:rPr>
+              <w:t>?</w:t>
             </w:r>
           </w:p>
         </w:tc>
         <w:tc>
           <w:tcPr>
-            <w:tcW w:w="3132" w:type="dxa"/>
+            <w:tcW w:w="4068" w:type="dxa"/>
             <w:shd w:val="clear" w:color="auto" w:fill="D0CECE" w:themeFill="background2" w:themeFillShade="E6"/>
+            <w:tcMar/>
           </w:tcPr>
           <w:p>
             <w:pPr>
@@ -852,17 +1507,72 @@
               </w:rPr>
             </w:pPr>
             <w:r>
-              <w:rPr>
-                <w:lang w:val="pl-PL"/>
-              </w:rPr>
-              <w:t>Sklep oferuje instrumenty muzyczne, akcesoria do instrumentów, płyty CD, winyle</w:t>
+              <w:rPr/>
+              <w:t>Sklep</w:t>
+            </w:r>
+            <w:r>
+              <w:rPr/>
+              <w:t xml:space="preserve"> </w:t>
+            </w:r>
+            <w:r>
+              <w:rPr/>
+              <w:t>oferuje</w:t>
+            </w:r>
+            <w:r>
+              <w:rPr/>
+              <w:t xml:space="preserve"> </w:t>
+            </w:r>
+            <w:r>
+              <w:rPr/>
+              <w:t>instrumenty</w:t>
+            </w:r>
+            <w:r>
+              <w:rPr/>
+              <w:t xml:space="preserve"> </w:t>
+            </w:r>
+            <w:r>
+              <w:rPr/>
+              <w:t>muzyczne</w:t>
+            </w:r>
+            <w:r>
+              <w:rPr/>
+              <w:t xml:space="preserve">, </w:t>
+            </w:r>
+            <w:r>
+              <w:rPr/>
+              <w:t>akcesoria</w:t>
+            </w:r>
+            <w:r>
+              <w:rPr/>
+              <w:t xml:space="preserve"> do </w:t>
+            </w:r>
+            <w:r>
+              <w:rPr/>
+              <w:t>instrumentów</w:t>
+            </w:r>
+            <w:r>
+              <w:rPr/>
+              <w:t xml:space="preserve">, </w:t>
+            </w:r>
+            <w:r>
+              <w:rPr/>
+              <w:t>płyty</w:t>
+            </w:r>
+            <w:r>
+              <w:rPr/>
+              <w:t xml:space="preserve"> CD, </w:t>
+            </w:r>
+            <w:r>
+              <w:rPr/>
+              <w:t>winyle</w:t>
             </w:r>
           </w:p>
         </w:tc>
         <w:tc>
           <w:tcPr>
-            <w:tcW w:w="3132" w:type="dxa"/>
+            <w:tcW w:w="2196" w:type="dxa"/>
             <w:shd w:val="clear" w:color="auto" w:fill="D0CECE" w:themeFill="background2" w:themeFillShade="E6"/>
+            <w:tcMar/>
           </w:tcPr>
           <w:p>
             <w:pPr>
@@ -880,28 +1590,113 @@
         <w:tc>
           <w:tcPr>
             <w:tcW w:w="3132" w:type="dxa"/>
+            <w:tcMar/>
           </w:tcPr>
           <w:p>
             <w:pPr>
               <w:rPr>
-                <w:b/>
-                <w:bCs/>
+                <w:b w:val="1"/>
+                <w:bCs w:val="1"/>
                 <w:lang w:val="pl-PL"/>
               </w:rPr>
             </w:pPr>
             <w:r>
               <w:rPr>
-                <w:b/>
-                <w:bCs/>
-                <w:lang w:val="pl-PL"/>
-              </w:rPr>
-              <w:t>Ile średnio użytkowników będzie korzystało jednocześnie ze sklepu?</w:t>
+                <w:b w:val="1"/>
+                <w:bCs w:val="1"/>
+              </w:rPr>
+              <w:t xml:space="preserve">Jakie </w:t>
+            </w:r>
+            <w:r>
+              <w:rPr>
+                <w:b w:val="1"/>
+                <w:bCs w:val="1"/>
+              </w:rPr>
+              <w:t>są</w:t>
+            </w:r>
+            <w:r>
+              <w:rPr>
+                <w:b w:val="1"/>
+                <w:bCs w:val="1"/>
+              </w:rPr>
+              <w:t xml:space="preserve"> </w:t>
+            </w:r>
+            <w:r>
+              <w:rPr>
+                <w:b w:val="1"/>
+                <w:bCs w:val="1"/>
+              </w:rPr>
+              <w:t>dostępne</w:t>
+            </w:r>
+            <w:r>
+              <w:rPr>
+                <w:b w:val="1"/>
+                <w:bCs w:val="1"/>
+              </w:rPr>
+              <w:t xml:space="preserve"> </w:t>
+            </w:r>
+            <w:r>
+              <w:rPr>
+                <w:b w:val="1"/>
+                <w:bCs w:val="1"/>
+              </w:rPr>
+              <w:t>metody</w:t>
+            </w:r>
+            <w:r>
+              <w:rPr>
+                <w:b w:val="1"/>
+                <w:bCs w:val="1"/>
+              </w:rPr>
+              <w:t xml:space="preserve"> </w:t>
+            </w:r>
+            <w:r>
+              <w:rPr>
+                <w:b w:val="1"/>
+                <w:bCs w:val="1"/>
+              </w:rPr>
+              <w:t>płatności</w:t>
+            </w:r>
+            <w:r>
+              <w:rPr>
+                <w:b w:val="1"/>
+                <w:bCs w:val="1"/>
+              </w:rPr>
+              <w:t xml:space="preserve"> </w:t>
+            </w:r>
+            <w:r>
+              <w:rPr>
+                <w:b w:val="1"/>
+                <w:bCs w:val="1"/>
+              </w:rPr>
+              <w:t>dla</w:t>
+            </w:r>
+            <w:r>
+              <w:rPr>
+                <w:b w:val="1"/>
+                <w:bCs w:val="1"/>
+              </w:rPr>
+              <w:t xml:space="preserve"> </w:t>
+            </w:r>
+            <w:r>
+              <w:rPr>
+                <w:b w:val="1"/>
+                <w:bCs w:val="1"/>
+              </w:rPr>
+              <w:t>klientów</w:t>
+            </w:r>
+            <w:r>
+              <w:rPr>
+                <w:b w:val="1"/>
+                <w:bCs w:val="1"/>
+              </w:rPr>
+              <w:t>?</w:t>
             </w:r>
           </w:p>
         </w:tc>
         <w:tc>
           <w:tcPr>
-            <w:tcW w:w="3132" w:type="dxa"/>
+            <w:tcW w:w="4068" w:type="dxa"/>
+            <w:tcMar/>
           </w:tcPr>
           <w:p>
             <w:pPr>
@@ -909,11 +1704,164 @@
                 <w:lang w:val="pl-PL"/>
               </w:rPr>
             </w:pPr>
+            <w:r>
+              <w:rPr/>
+              <w:t>Klienci</w:t>
+            </w:r>
+            <w:r>
+              <w:rPr/>
+              <w:t xml:space="preserve"> </w:t>
+            </w:r>
+            <w:r>
+              <w:rPr/>
+              <w:t>mogą</w:t>
+            </w:r>
+            <w:r>
+              <w:rPr/>
+              <w:t xml:space="preserve"> </w:t>
+            </w:r>
+            <w:r>
+              <w:rPr/>
+              <w:t>płacić</w:t>
+            </w:r>
+            <w:r>
+              <w:rPr/>
+              <w:t xml:space="preserve"> </w:t>
+            </w:r>
+            <w:r>
+              <w:rPr/>
+              <w:t>kartą</w:t>
+            </w:r>
+            <w:r>
+              <w:rPr/>
+              <w:t xml:space="preserve"> </w:t>
+            </w:r>
+            <w:r>
+              <w:rPr/>
+              <w:t>kredytową</w:t>
+            </w:r>
+            <w:r>
+              <w:rPr/>
+              <w:t xml:space="preserve"> </w:t>
+            </w:r>
+            <w:r>
+              <w:rPr/>
+              <w:t>i</w:t>
+            </w:r>
+            <w:r>
+              <w:rPr/>
+              <w:t> </w:t>
+            </w:r>
+            <w:r>
+              <w:rPr/>
+              <w:t>debetową</w:t>
+            </w:r>
+            <w:r>
+              <w:rPr/>
+              <w:t xml:space="preserve">, </w:t>
+            </w:r>
+            <w:r>
+              <w:rPr/>
+              <w:t>przelewy</w:t>
+            </w:r>
+            <w:r>
+              <w:rPr/>
+              <w:t xml:space="preserve"> </w:t>
+            </w:r>
+            <w:r>
+              <w:rPr/>
+              <w:t>bankowe</w:t>
+            </w:r>
+            <w:r>
+              <w:rPr/>
+              <w:t xml:space="preserve">. W </w:t>
+            </w:r>
+            <w:r>
+              <w:rPr/>
+              <w:t>ramach</w:t>
+            </w:r>
+            <w:r>
+              <w:rPr/>
+              <w:t xml:space="preserve"> </w:t>
+            </w:r>
+            <w:r>
+              <w:rPr/>
+              <w:t>demonstracji</w:t>
+            </w:r>
+            <w:r>
+              <w:rPr/>
+              <w:t xml:space="preserve"> </w:t>
+            </w:r>
+            <w:r>
+              <w:rPr/>
+              <w:t>systemu</w:t>
+            </w:r>
+            <w:r>
+              <w:rPr/>
+              <w:t xml:space="preserve">, </w:t>
+            </w:r>
+            <w:r>
+              <w:rPr/>
+              <w:t>będziemy</w:t>
+            </w:r>
+            <w:r>
+              <w:rPr/>
+              <w:t xml:space="preserve"> </w:t>
+            </w:r>
+            <w:r>
+              <w:rPr/>
+              <w:t>używać</w:t>
+            </w:r>
+            <w:r>
+              <w:rPr/>
+              <w:t xml:space="preserve"> </w:t>
+            </w:r>
+            <w:r>
+              <w:rPr/>
+              <w:t>środowiska</w:t>
+            </w:r>
+            <w:r>
+              <w:rPr/>
+              <w:t xml:space="preserve"> </w:t>
+            </w:r>
+            <w:r>
+              <w:rPr/>
+              <w:t>testowego</w:t>
+            </w:r>
+            <w:r>
+              <w:rPr/>
+              <w:t xml:space="preserve"> (</w:t>
+            </w:r>
+            <w:r>
+              <w:rPr/>
+              <w:t>brak</w:t>
+            </w:r>
+            <w:r>
+              <w:rPr/>
+              <w:t xml:space="preserve"> </w:t>
+            </w:r>
+            <w:r>
+              <w:rPr/>
+              <w:t>realnych</w:t>
+            </w:r>
+            <w:r>
+              <w:rPr/>
+              <w:t xml:space="preserve"> </w:t>
+            </w:r>
+            <w:r>
+              <w:rPr/>
+              <w:t>transakcji</w:t>
+            </w:r>
+            <w:r>
+              <w:rPr/>
+              <w:t>)</w:t>
+            </w:r>
           </w:p>
         </w:tc>
         <w:tc>
           <w:tcPr>
-            <w:tcW w:w="3132" w:type="dxa"/>
+            <w:tcW w:w="2196" w:type="dxa"/>
+            <w:tcMar/>
           </w:tcPr>
           <w:p>
             <w:pPr>
@@ -931,28 +1879,129 @@
         <w:tc>
           <w:tcPr>
             <w:tcW w:w="3132" w:type="dxa"/>
+            <w:shd w:val="clear" w:color="auto" w:fill="D0CECE" w:themeFill="background2" w:themeFillShade="E6"/>
+            <w:tcMar/>
           </w:tcPr>
           <w:p>
             <w:pPr>
               <w:rPr>
-                <w:b/>
-                <w:bCs/>
+                <w:b w:val="1"/>
+                <w:bCs w:val="1"/>
                 <w:lang w:val="pl-PL"/>
               </w:rPr>
             </w:pPr>
             <w:r>
               <w:rPr>
-                <w:b/>
-                <w:bCs/>
-                <w:lang w:val="pl-PL"/>
-              </w:rPr>
-              <w:t>Jakie są dostępne metody płatności dla klientów?</w:t>
+                <w:b w:val="1"/>
+                <w:bCs w:val="1"/>
+              </w:rPr>
+              <w:t>Czy</w:t>
+            </w:r>
+            <w:r>
+              <w:rPr>
+                <w:b w:val="1"/>
+                <w:bCs w:val="1"/>
+              </w:rPr>
+              <w:t xml:space="preserve"> </w:t>
+            </w:r>
+            <w:r>
+              <w:rPr>
+                <w:b w:val="1"/>
+                <w:bCs w:val="1"/>
+              </w:rPr>
+              <w:t>istnieje</w:t>
+            </w:r>
+            <w:r>
+              <w:rPr>
+                <w:b w:val="1"/>
+                <w:bCs w:val="1"/>
+              </w:rPr>
+              <w:t xml:space="preserve"> </w:t>
+            </w:r>
+            <w:r>
+              <w:rPr>
+                <w:b w:val="1"/>
+                <w:bCs w:val="1"/>
+              </w:rPr>
+              <w:t>możliwość</w:t>
+            </w:r>
+            <w:r>
+              <w:rPr>
+                <w:b w:val="1"/>
+                <w:bCs w:val="1"/>
+              </w:rPr>
+              <w:t xml:space="preserve"> </w:t>
+            </w:r>
+            <w:r>
+              <w:rPr>
+                <w:b w:val="1"/>
+                <w:bCs w:val="1"/>
+              </w:rPr>
+              <w:t>śledzenia</w:t>
+            </w:r>
+            <w:r>
+              <w:rPr>
+                <w:b w:val="1"/>
+                <w:bCs w:val="1"/>
+              </w:rPr>
+              <w:t xml:space="preserve"> </w:t>
+            </w:r>
+            <w:r>
+              <w:rPr>
+                <w:b w:val="1"/>
+                <w:bCs w:val="1"/>
+              </w:rPr>
+              <w:t>statusu</w:t>
+            </w:r>
+            <w:r>
+              <w:rPr>
+                <w:b w:val="1"/>
+                <w:bCs w:val="1"/>
+              </w:rPr>
+              <w:t xml:space="preserve"> </w:t>
+            </w:r>
+            <w:r>
+              <w:rPr>
+                <w:b w:val="1"/>
+                <w:bCs w:val="1"/>
+              </w:rPr>
+              <w:t>zamówienia</w:t>
+            </w:r>
+            <w:r>
+              <w:rPr>
+                <w:b w:val="1"/>
+                <w:bCs w:val="1"/>
+              </w:rPr>
+              <w:t xml:space="preserve"> </w:t>
+            </w:r>
+            <w:r>
+              <w:rPr>
+                <w:b w:val="1"/>
+                <w:bCs w:val="1"/>
+              </w:rPr>
+              <w:t>przez</w:t>
+            </w:r>
+            <w:r>
+              <w:rPr>
+                <w:b w:val="1"/>
+                <w:bCs w:val="1"/>
+              </w:rPr>
+              <w:t xml:space="preserve"> </w:t>
+            </w:r>
+            <w:r>
+              <w:rPr>
+                <w:b w:val="1"/>
+                <w:bCs w:val="1"/>
+              </w:rPr>
+              <w:t>klienta</w:t>
             </w:r>
           </w:p>
         </w:tc>
         <w:tc>
           <w:tcPr>
-            <w:tcW w:w="3132" w:type="dxa"/>
+            <w:tcW w:w="4068" w:type="dxa"/>
+            <w:shd w:val="clear" w:color="auto" w:fill="D0CECE" w:themeFill="background2" w:themeFillShade="E6"/>
+            <w:tcMar/>
           </w:tcPr>
           <w:p>
             <w:pPr>
@@ -961,20 +2010,22 @@
               </w:rPr>
             </w:pPr>
             <w:r>
-              <w:rPr>
-                <w:lang w:val="pl-PL"/>
-              </w:rPr>
-              <w:t>Klienci mogą płacić kartą kredytową i debetową, przelewy bankowe</w:t>
+              <w:rPr/>
+              <w:t>Tak</w:t>
             </w:r>
           </w:p>
         </w:tc>
         <w:tc>
           <w:tcPr>
-            <w:tcW w:w="3132" w:type="dxa"/>
+            <w:tcW w:w="2196" w:type="dxa"/>
+            <w:shd w:val="clear" w:color="auto" w:fill="D0CECE" w:themeFill="background2" w:themeFillShade="E6"/>
+            <w:tcMar/>
           </w:tcPr>
           <w:p>
             <w:pPr>
               <w:rPr>
+                <w:b w:val="1"/>
+                <w:bCs w:val="1"/>
                 <w:lang w:val="pl-PL"/>
               </w:rPr>
             </w:pPr>
@@ -988,28 +2039,148 @@
         <w:tc>
           <w:tcPr>
             <w:tcW w:w="3132" w:type="dxa"/>
+            <w:tcMar/>
           </w:tcPr>
           <w:p>
             <w:pPr>
               <w:rPr>
-                <w:b/>
-                <w:bCs/>
+                <w:b w:val="1"/>
+                <w:bCs w:val="1"/>
                 <w:lang w:val="pl-PL"/>
               </w:rPr>
             </w:pPr>
             <w:r>
               <w:rPr>
-                <w:b/>
-                <w:bCs/>
-                <w:lang w:val="pl-PL"/>
-              </w:rPr>
-              <w:t>Czy istnieje możliwość śledzenia statusu zamówienia przez klienta</w:t>
+                <w:b w:val="1"/>
+                <w:bCs w:val="1"/>
+              </w:rPr>
+              <w:t>Czy</w:t>
+            </w:r>
+            <w:r>
+              <w:rPr>
+                <w:b w:val="1"/>
+                <w:bCs w:val="1"/>
+              </w:rPr>
+              <w:t xml:space="preserve"> </w:t>
+            </w:r>
+            <w:r>
+              <w:rPr>
+                <w:b w:val="1"/>
+                <w:bCs w:val="1"/>
+              </w:rPr>
+              <w:t>są</w:t>
+            </w:r>
+            <w:r>
+              <w:rPr>
+                <w:b w:val="1"/>
+                <w:bCs w:val="1"/>
+              </w:rPr>
+              <w:t xml:space="preserve"> </w:t>
+            </w:r>
+            <w:r>
+              <w:rPr>
+                <w:b w:val="1"/>
+                <w:bCs w:val="1"/>
+              </w:rPr>
+              <w:t>planowane</w:t>
+            </w:r>
+            <w:r>
+              <w:rPr>
+                <w:b w:val="1"/>
+                <w:bCs w:val="1"/>
+              </w:rPr>
+              <w:t xml:space="preserve"> </w:t>
+            </w:r>
+            <w:r>
+              <w:rPr>
+                <w:b w:val="1"/>
+                <w:bCs w:val="1"/>
+              </w:rPr>
+              <w:t>opcje</w:t>
+            </w:r>
+            <w:r>
+              <w:rPr>
+                <w:b w:val="1"/>
+                <w:bCs w:val="1"/>
+              </w:rPr>
+              <w:t xml:space="preserve"> </w:t>
+            </w:r>
+            <w:r>
+              <w:rPr>
+                <w:b w:val="1"/>
+                <w:bCs w:val="1"/>
+              </w:rPr>
+              <w:t>obsługi</w:t>
+            </w:r>
+            <w:r>
+              <w:rPr>
+                <w:b w:val="1"/>
+                <w:bCs w:val="1"/>
+              </w:rPr>
+              <w:t xml:space="preserve"> </w:t>
+            </w:r>
+            <w:r>
+              <w:rPr>
+                <w:b w:val="1"/>
+                <w:bCs w:val="1"/>
+              </w:rPr>
+              <w:t>zwrotów</w:t>
+            </w:r>
+            <w:r>
+              <w:rPr>
+                <w:b w:val="1"/>
+                <w:bCs w:val="1"/>
+              </w:rPr>
+              <w:t xml:space="preserve"> </w:t>
+            </w:r>
+            <w:r>
+              <w:rPr>
+                <w:b w:val="1"/>
+                <w:bCs w:val="1"/>
+              </w:rPr>
+              <w:t>i</w:t>
+            </w:r>
+            <w:r>
+              <w:rPr>
+                <w:b w:val="1"/>
+                <w:bCs w:val="1"/>
+              </w:rPr>
+              <w:t xml:space="preserve"> </w:t>
+            </w:r>
+            <w:r>
+              <w:rPr>
+                <w:b w:val="1"/>
+                <w:bCs w:val="1"/>
+              </w:rPr>
+              <w:t>reklamacji</w:t>
+            </w:r>
+            <w:r>
+              <w:rPr>
+                <w:b w:val="1"/>
+                <w:bCs w:val="1"/>
+              </w:rPr>
+              <w:t xml:space="preserve"> </w:t>
+            </w:r>
+            <w:r>
+              <w:rPr>
+                <w:b w:val="1"/>
+                <w:bCs w:val="1"/>
+              </w:rPr>
+              <w:t>produktów</w:t>
+            </w:r>
+            <w:r>
+              <w:rPr>
+                <w:b w:val="1"/>
+                <w:bCs w:val="1"/>
+              </w:rPr>
+              <w:t>?</w:t>
             </w:r>
           </w:p>
         </w:tc>
         <w:tc>
           <w:tcPr>
-            <w:tcW w:w="3132" w:type="dxa"/>
+            <w:tcW w:w="4068" w:type="dxa"/>
+            <w:tcMar/>
           </w:tcPr>
           <w:p>
             <w:pPr>
@@ -1018,16 +2189,127 @@
               </w:rPr>
             </w:pPr>
             <w:r>
-              <w:rPr>
-                <w:lang w:val="pl-PL"/>
-              </w:rPr>
-              <w:t>Tak</w:t>
+              <w:rPr/>
+              <w:t xml:space="preserve">Tak - </w:t>
+            </w:r>
+            <w:r>
+              <w:rPr/>
+              <w:t>będzie</w:t>
+            </w:r>
+            <w:r>
+              <w:rPr/>
+              <w:t xml:space="preserve"> </w:t>
+            </w:r>
+            <w:r>
+              <w:rPr/>
+              <w:t>dostępny</w:t>
+            </w:r>
+            <w:r>
+              <w:rPr/>
+              <w:t xml:space="preserve"> </w:t>
+            </w:r>
+            <w:r>
+              <w:rPr/>
+              <w:t>formularz</w:t>
+            </w:r>
+            <w:r>
+              <w:rPr/>
+              <w:t>, w </w:t>
+            </w:r>
+            <w:r>
+              <w:rPr/>
+              <w:t>którym</w:t>
+            </w:r>
+            <w:r>
+              <w:rPr/>
+              <w:t xml:space="preserve"> </w:t>
+            </w:r>
+            <w:r>
+              <w:rPr/>
+              <w:t>klient</w:t>
+            </w:r>
+            <w:r>
+              <w:rPr/>
+              <w:t xml:space="preserve"> </w:t>
+            </w:r>
+            <w:r>
+              <w:rPr/>
+              <w:t>będzie</w:t>
+            </w:r>
+            <w:r>
+              <w:rPr/>
+              <w:t xml:space="preserve"> </w:t>
+            </w:r>
+            <w:r>
+              <w:rPr/>
+              <w:t>mógł</w:t>
+            </w:r>
+            <w:r>
+              <w:rPr/>
+              <w:t xml:space="preserve"> </w:t>
+            </w:r>
+            <w:r>
+              <w:rPr/>
+              <w:t>podać</w:t>
+            </w:r>
+            <w:r>
+              <w:rPr/>
+              <w:t xml:space="preserve"> </w:t>
+            </w:r>
+            <w:r>
+              <w:rPr/>
+              <w:t>swój</w:t>
+            </w:r>
+            <w:r>
+              <w:rPr/>
+              <w:t xml:space="preserve"> </w:t>
+            </w:r>
+            <w:r>
+              <w:rPr/>
+              <w:t>numer</w:t>
+            </w:r>
+            <w:r>
+              <w:rPr/>
+              <w:t xml:space="preserve"> </w:t>
+            </w:r>
+            <w:r>
+              <w:rPr/>
+              <w:t>zamówienia</w:t>
+            </w:r>
+            <w:r>
+              <w:rPr/>
+              <w:t xml:space="preserve"> </w:t>
+            </w:r>
+            <w:r>
+              <w:rPr/>
+              <w:t>oraz</w:t>
+            </w:r>
+            <w:r>
+              <w:rPr/>
+              <w:t xml:space="preserve"> </w:t>
+            </w:r>
+            <w:r>
+              <w:rPr/>
+              <w:t>powód</w:t>
+            </w:r>
+            <w:r>
+              <w:rPr/>
+              <w:t xml:space="preserve"> </w:t>
+            </w:r>
+            <w:r>
+              <w:rPr/>
+              <w:t>reklamacji</w:t>
+            </w:r>
+            <w:r>
+              <w:rPr/>
+              <w:t>.</w:t>
             </w:r>
           </w:p>
         </w:tc>
         <w:tc>
           <w:tcPr>
-            <w:tcW w:w="3132" w:type="dxa"/>
+            <w:tcW w:w="2196" w:type="dxa"/>
+            <w:tcMar/>
           </w:tcPr>
           <w:p>
             <w:pPr>
@@ -1045,28 +2327,157 @@
         <w:tc>
           <w:tcPr>
             <w:tcW w:w="3132" w:type="dxa"/>
+            <w:shd w:val="clear" w:color="auto" w:fill="D0CECE" w:themeFill="background2" w:themeFillShade="E6"/>
+            <w:tcMar/>
           </w:tcPr>
           <w:p>
             <w:pPr>
               <w:rPr>
-                <w:b/>
-                <w:bCs/>
+                <w:b w:val="1"/>
+                <w:bCs w:val="1"/>
                 <w:lang w:val="pl-PL"/>
               </w:rPr>
             </w:pPr>
             <w:r>
               <w:rPr>
-                <w:b/>
-                <w:bCs/>
-                <w:lang w:val="pl-PL"/>
-              </w:rPr>
-              <w:t>Jakie funkcjonalności powinny być dostępne dla klientów i personelu sklepu?</w:t>
+                <w:b w:val="1"/>
+                <w:bCs w:val="1"/>
+              </w:rPr>
+              <w:t xml:space="preserve">Jakie </w:t>
+            </w:r>
+            <w:r>
+              <w:rPr>
+                <w:b w:val="1"/>
+                <w:bCs w:val="1"/>
+              </w:rPr>
+              <w:t>funkcjonalności</w:t>
+            </w:r>
+            <w:r>
+              <w:rPr>
+                <w:b w:val="1"/>
+                <w:bCs w:val="1"/>
+              </w:rPr>
+              <w:t xml:space="preserve"> </w:t>
+            </w:r>
+            <w:r>
+              <w:rPr>
+                <w:b w:val="1"/>
+                <w:bCs w:val="1"/>
+              </w:rPr>
+              <w:t>powinny</w:t>
+            </w:r>
+            <w:r>
+              <w:rPr>
+                <w:b w:val="1"/>
+                <w:bCs w:val="1"/>
+              </w:rPr>
+              <w:t xml:space="preserve"> </w:t>
+            </w:r>
+            <w:r>
+              <w:rPr>
+                <w:b w:val="1"/>
+                <w:bCs w:val="1"/>
+              </w:rPr>
+              <w:t>być</w:t>
+            </w:r>
+            <w:r>
+              <w:rPr>
+                <w:b w:val="1"/>
+                <w:bCs w:val="1"/>
+              </w:rPr>
+              <w:t xml:space="preserve"> </w:t>
+            </w:r>
+            <w:r>
+              <w:rPr>
+                <w:b w:val="1"/>
+                <w:bCs w:val="1"/>
+              </w:rPr>
+              <w:t>dostępne</w:t>
+            </w:r>
+            <w:r>
+              <w:rPr>
+                <w:b w:val="1"/>
+                <w:bCs w:val="1"/>
+              </w:rPr>
+              <w:t xml:space="preserve"> </w:t>
+            </w:r>
+            <w:r>
+              <w:rPr>
+                <w:b w:val="1"/>
+                <w:bCs w:val="1"/>
+              </w:rPr>
+              <w:t>dla</w:t>
+            </w:r>
+            <w:r>
+              <w:rPr>
+                <w:b w:val="1"/>
+                <w:bCs w:val="1"/>
+              </w:rPr>
+              <w:t xml:space="preserve"> </w:t>
+            </w:r>
+            <w:r>
+              <w:rPr>
+                <w:b w:val="1"/>
+                <w:bCs w:val="1"/>
+              </w:rPr>
+              <w:t>klientów</w:t>
+            </w:r>
+            <w:r>
+              <w:rPr>
+                <w:b w:val="1"/>
+                <w:bCs w:val="1"/>
+              </w:rPr>
+              <w:t xml:space="preserve"> </w:t>
+            </w:r>
+            <w:r>
+              <w:rPr>
+                <w:b w:val="1"/>
+                <w:bCs w:val="1"/>
+              </w:rPr>
+              <w:t>i</w:t>
+            </w:r>
+            <w:r>
+              <w:rPr>
+                <w:b w:val="1"/>
+                <w:bCs w:val="1"/>
+              </w:rPr>
+              <w:t xml:space="preserve"> </w:t>
+            </w:r>
+            <w:r>
+              <w:rPr>
+                <w:b w:val="1"/>
+                <w:bCs w:val="1"/>
+              </w:rPr>
+              <w:t>personelu</w:t>
+            </w:r>
+            <w:r>
+              <w:rPr>
+                <w:b w:val="1"/>
+                <w:bCs w:val="1"/>
+              </w:rPr>
+              <w:t xml:space="preserve"> </w:t>
+            </w:r>
+            <w:r>
+              <w:rPr>
+                <w:b w:val="1"/>
+                <w:bCs w:val="1"/>
+              </w:rPr>
+              <w:t>sklepu</w:t>
+            </w:r>
+            <w:r>
+              <w:rPr>
+                <w:b w:val="1"/>
+                <w:bCs w:val="1"/>
+              </w:rPr>
+              <w:t>?</w:t>
             </w:r>
           </w:p>
         </w:tc>
         <w:tc>
           <w:tcPr>
-            <w:tcW w:w="3132" w:type="dxa"/>
+            <w:tcW w:w="4068" w:type="dxa"/>
+            <w:shd w:val="clear" w:color="auto" w:fill="D0CECE" w:themeFill="background2" w:themeFillShade="E6"/>
+            <w:tcMar/>
           </w:tcPr>
           <w:p>
             <w:pPr>
@@ -1075,16 +2486,180 @@
               </w:rPr>
             </w:pPr>
             <w:r>
-              <w:rPr>
-                <w:lang w:val="pl-PL"/>
-              </w:rPr>
-              <w:t>Klient może przeglądać produkty, kupować je, założyć profil, śledzić status zamówienia. Personel może edytować stan produktów, obsługiwać zamówienia. Admin może wykonywać wszystkie działania na stronie.</w:t>
+              <w:rPr/>
+              <w:t>Klient</w:t>
+            </w:r>
+            <w:r>
+              <w:rPr/>
+              <w:t xml:space="preserve"> </w:t>
+            </w:r>
+            <w:r>
+              <w:rPr/>
+              <w:t>może</w:t>
+            </w:r>
+            <w:r>
+              <w:rPr/>
+              <w:t xml:space="preserve"> </w:t>
+            </w:r>
+            <w:r>
+              <w:rPr/>
+              <w:t>przeglądać</w:t>
+            </w:r>
+            <w:r>
+              <w:rPr/>
+              <w:t xml:space="preserve"> </w:t>
+            </w:r>
+            <w:r>
+              <w:rPr/>
+              <w:t>produkty</w:t>
+            </w:r>
+            <w:r>
+              <w:rPr/>
+              <w:t xml:space="preserve">, </w:t>
+            </w:r>
+            <w:r>
+              <w:rPr/>
+              <w:t>kupować</w:t>
+            </w:r>
+            <w:r>
+              <w:rPr/>
+              <w:t xml:space="preserve"> je, </w:t>
+            </w:r>
+            <w:r>
+              <w:rPr/>
+              <w:t>założyć</w:t>
+            </w:r>
+            <w:r>
+              <w:rPr/>
+              <w:t xml:space="preserve"> </w:t>
+            </w:r>
+            <w:r>
+              <w:rPr/>
+              <w:t>profil</w:t>
+            </w:r>
+            <w:r>
+              <w:rPr/>
+              <w:t xml:space="preserve">, </w:t>
+            </w:r>
+            <w:r>
+              <w:rPr/>
+              <w:t>śledzić</w:t>
+            </w:r>
+            <w:r>
+              <w:rPr/>
+              <w:t xml:space="preserve"> status </w:t>
+            </w:r>
+            <w:r>
+              <w:rPr/>
+              <w:t>zamówienia</w:t>
+            </w:r>
+            <w:r>
+              <w:rPr/>
+              <w:t xml:space="preserve">. </w:t>
+            </w:r>
+            <w:r>
+              <w:rPr/>
+              <w:t>Personel</w:t>
+            </w:r>
+            <w:r>
+              <w:rPr/>
+              <w:t xml:space="preserve"> </w:t>
+            </w:r>
+            <w:r>
+              <w:rPr/>
+              <w:t>może</w:t>
+            </w:r>
+            <w:r>
+              <w:rPr/>
+              <w:t xml:space="preserve"> </w:t>
+            </w:r>
+            <w:r>
+              <w:rPr/>
+              <w:t>edytować</w:t>
+            </w:r>
+            <w:r>
+              <w:rPr/>
+              <w:t xml:space="preserve"> stan </w:t>
+            </w:r>
+            <w:r>
+              <w:rPr/>
+              <w:t>produktów</w:t>
+            </w:r>
+            <w:r>
+              <w:rPr/>
+              <w:t xml:space="preserve">, </w:t>
+            </w:r>
+            <w:r>
+              <w:rPr/>
+              <w:t>obsługiwać</w:t>
+            </w:r>
+            <w:r>
+              <w:rPr/>
+              <w:t xml:space="preserve"> </w:t>
+            </w:r>
+            <w:r>
+              <w:rPr/>
+              <w:t>zamówienia</w:t>
+            </w:r>
+            <w:r>
+              <w:rPr/>
+              <w:t xml:space="preserve">. Admin </w:t>
+            </w:r>
+            <w:r>
+              <w:rPr/>
+              <w:t>może</w:t>
+            </w:r>
+            <w:r>
+              <w:rPr/>
+              <w:t xml:space="preserve"> </w:t>
+            </w:r>
+            <w:r>
+              <w:rPr/>
+              <w:t>wykonywać</w:t>
+            </w:r>
+            <w:r>
+              <w:rPr/>
+              <w:t xml:space="preserve"> </w:t>
+            </w:r>
+            <w:r>
+              <w:rPr/>
+              <w:t>wszystkie</w:t>
+            </w:r>
+            <w:r>
+              <w:rPr/>
+              <w:t xml:space="preserve"> </w:t>
+            </w:r>
+            <w:r>
+              <w:rPr/>
+              <w:t>działania</w:t>
+            </w:r>
+            <w:r>
+              <w:rPr/>
+              <w:t xml:space="preserve"> </w:t>
+            </w:r>
+            <w:r>
+              <w:rPr/>
+              <w:t>na</w:t>
+            </w:r>
+            <w:r>
+              <w:rPr/>
+              <w:t xml:space="preserve"> </w:t>
+            </w:r>
+            <w:r>
+              <w:rPr/>
+              <w:t>stronie</w:t>
+            </w:r>
+            <w:r>
+              <w:rPr/>
+              <w:t>.</w:t>
             </w:r>
           </w:p>
         </w:tc>
         <w:tc>
           <w:tcPr>
-            <w:tcW w:w="3132" w:type="dxa"/>
+            <w:tcW w:w="2196" w:type="dxa"/>
+            <w:shd w:val="clear" w:color="auto" w:fill="D0CECE" w:themeFill="background2" w:themeFillShade="E6"/>
+            <w:tcMar/>
           </w:tcPr>
           <w:p>
             <w:pPr>
@@ -1102,28 +2677,190 @@
         <w:tc>
           <w:tcPr>
             <w:tcW w:w="3132" w:type="dxa"/>
+            <w:tcMar/>
           </w:tcPr>
           <w:p>
             <w:pPr>
               <w:rPr>
-                <w:b/>
-                <w:bCs/>
+                <w:b w:val="1"/>
+                <w:bCs w:val="1"/>
                 <w:lang w:val="pl-PL"/>
               </w:rPr>
             </w:pPr>
             <w:r>
               <w:rPr>
-                <w:b/>
-                <w:bCs/>
-                <w:lang w:val="pl-PL"/>
-              </w:rPr>
-              <w:t>Czy produkty będą miały opisy, zdjęcia, ceny, informacje o artyście lub producencie itp.?</w:t>
+                <w:b w:val="1"/>
+                <w:bCs w:val="1"/>
+              </w:rPr>
+              <w:t>Czy</w:t>
+            </w:r>
+            <w:r>
+              <w:rPr>
+                <w:b w:val="1"/>
+                <w:bCs w:val="1"/>
+              </w:rPr>
+              <w:t xml:space="preserve"> </w:t>
+            </w:r>
+            <w:r>
+              <w:rPr>
+                <w:b w:val="1"/>
+                <w:bCs w:val="1"/>
+              </w:rPr>
+              <w:t>produkty</w:t>
+            </w:r>
+            <w:r>
+              <w:rPr>
+                <w:b w:val="1"/>
+                <w:bCs w:val="1"/>
+              </w:rPr>
+              <w:t xml:space="preserve"> </w:t>
+            </w:r>
+            <w:r>
+              <w:rPr>
+                <w:b w:val="1"/>
+                <w:bCs w:val="1"/>
+              </w:rPr>
+              <w:t>będą</w:t>
+            </w:r>
+            <w:r>
+              <w:rPr>
+                <w:b w:val="1"/>
+                <w:bCs w:val="1"/>
+              </w:rPr>
+              <w:t xml:space="preserve"> </w:t>
+            </w:r>
+            <w:r>
+              <w:rPr>
+                <w:b w:val="1"/>
+                <w:bCs w:val="1"/>
+              </w:rPr>
+              <w:t>miały</w:t>
+            </w:r>
+            <w:r>
+              <w:rPr>
+                <w:b w:val="1"/>
+                <w:bCs w:val="1"/>
+              </w:rPr>
+              <w:t xml:space="preserve"> </w:t>
+            </w:r>
+            <w:r>
+              <w:rPr>
+                <w:b w:val="1"/>
+                <w:bCs w:val="1"/>
+              </w:rPr>
+              <w:t>opisy</w:t>
+            </w:r>
+            <w:r>
+              <w:rPr>
+                <w:b w:val="1"/>
+                <w:bCs w:val="1"/>
+              </w:rPr>
+              <w:t xml:space="preserve">, </w:t>
+            </w:r>
+            <w:r>
+              <w:rPr>
+                <w:b w:val="1"/>
+                <w:bCs w:val="1"/>
+              </w:rPr>
+              <w:t>zdjęcia</w:t>
+            </w:r>
+            <w:r>
+              <w:rPr>
+                <w:b w:val="1"/>
+                <w:bCs w:val="1"/>
+              </w:rPr>
+              <w:t xml:space="preserve">, </w:t>
+            </w:r>
+            <w:r>
+              <w:rPr>
+                <w:b w:val="1"/>
+                <w:bCs w:val="1"/>
+              </w:rPr>
+              <w:t>ceny</w:t>
+            </w:r>
+            <w:r>
+              <w:rPr>
+                <w:b w:val="1"/>
+                <w:bCs w:val="1"/>
+              </w:rPr>
+              <w:t xml:space="preserve">, </w:t>
+            </w:r>
+            <w:r>
+              <w:rPr>
+                <w:b w:val="1"/>
+                <w:bCs w:val="1"/>
+              </w:rPr>
+              <w:t>informacje</w:t>
+            </w:r>
+            <w:r>
+              <w:rPr>
+                <w:b w:val="1"/>
+                <w:bCs w:val="1"/>
+              </w:rPr>
+              <w:t xml:space="preserve"> o </w:t>
+            </w:r>
+            <w:r>
+              <w:rPr>
+                <w:b w:val="1"/>
+                <w:bCs w:val="1"/>
+              </w:rPr>
+              <w:t>artyście</w:t>
+            </w:r>
+            <w:r>
+              <w:rPr>
+                <w:b w:val="1"/>
+                <w:bCs w:val="1"/>
+              </w:rPr>
+              <w:t xml:space="preserve"> </w:t>
+            </w:r>
+            <w:r>
+              <w:rPr>
+                <w:b w:val="1"/>
+                <w:bCs w:val="1"/>
+              </w:rPr>
+              <w:t>lub</w:t>
+            </w:r>
+            <w:r>
+              <w:rPr>
+                <w:b w:val="1"/>
+                <w:bCs w:val="1"/>
+              </w:rPr>
+              <w:t xml:space="preserve"> </w:t>
+            </w:r>
+            <w:r>
+              <w:rPr>
+                <w:b w:val="1"/>
+                <w:bCs w:val="1"/>
+              </w:rPr>
+              <w:t>producencie</w:t>
+            </w:r>
+            <w:r>
+              <w:rPr>
+                <w:b w:val="1"/>
+                <w:bCs w:val="1"/>
+              </w:rPr>
+              <w:t xml:space="preserve"> </w:t>
+            </w:r>
+            <w:r>
+              <w:rPr>
+                <w:b w:val="1"/>
+                <w:bCs w:val="1"/>
+              </w:rPr>
+              <w:t>itp</w:t>
+            </w:r>
+            <w:r>
+              <w:rPr>
+                <w:b w:val="1"/>
+                <w:bCs w:val="1"/>
+              </w:rPr>
+              <w:t>.?</w:t>
             </w:r>
           </w:p>
         </w:tc>
         <w:tc>
           <w:tcPr>
-            <w:tcW w:w="3132" w:type="dxa"/>
+            <w:tcW w:w="4068" w:type="dxa"/>
+            <w:tcMar/>
           </w:tcPr>
           <w:p>
             <w:pPr>
@@ -1132,16 +2869,15 @@
               </w:rPr>
             </w:pPr>
             <w:r>
-              <w:rPr>
-                <w:lang w:val="pl-PL"/>
-              </w:rPr>
+              <w:rPr/>
               <w:t>Tak</w:t>
             </w:r>
           </w:p>
         </w:tc>
         <w:tc>
           <w:tcPr>
-            <w:tcW w:w="3132" w:type="dxa"/>
+            <w:tcW w:w="2196" w:type="dxa"/>
+            <w:tcMar/>
           </w:tcPr>
           <w:p>
             <w:pPr>
@@ -1150,10 +2886,68 @@
               </w:rPr>
             </w:pPr>
             <w:r>
-              <w:rPr>
-                <w:lang w:val="pl-PL"/>
-              </w:rPr>
-              <w:t>Niekoniecznie każdy produkt będzie zawierał ten sam zestaw informacji.</w:t>
+              <w:rPr/>
+              <w:t>Niekoniecznie</w:t>
+            </w:r>
+            <w:r>
+              <w:rPr/>
+              <w:t xml:space="preserve"> </w:t>
+            </w:r>
+            <w:r>
+              <w:rPr/>
+              <w:t>każdy</w:t>
+            </w:r>
+            <w:r>
+              <w:rPr/>
+              <w:t xml:space="preserve"> </w:t>
+            </w:r>
+            <w:r>
+              <w:rPr/>
+              <w:t>produkt</w:t>
+            </w:r>
+            <w:r>
+              <w:rPr/>
+              <w:t xml:space="preserve"> </w:t>
+            </w:r>
+            <w:r>
+              <w:rPr/>
+              <w:t>będzie</w:t>
+            </w:r>
+            <w:r>
+              <w:rPr/>
+              <w:t xml:space="preserve"> </w:t>
+            </w:r>
+            <w:r>
+              <w:rPr/>
+              <w:t>zawierał</w:t>
+            </w:r>
+            <w:r>
+              <w:rPr/>
+              <w:t xml:space="preserve"> ten </w:t>
+            </w:r>
+            <w:r>
+              <w:rPr/>
+              <w:t>sam</w:t>
+            </w:r>
+            <w:r>
+              <w:rPr/>
+              <w:t xml:space="preserve"> </w:t>
+            </w:r>
+            <w:r>
+              <w:rPr/>
+              <w:t>zestaw</w:t>
+            </w:r>
+            <w:r>
+              <w:rPr/>
+              <w:t xml:space="preserve"> </w:t>
+            </w:r>
+            <w:r>
+              <w:rPr/>
+              <w:t>informacji</w:t>
+            </w:r>
+            <w:r>
+              <w:rPr/>
+              <w:t>.</w:t>
             </w:r>
           </w:p>
         </w:tc>
@@ -1162,19 +2956,509 @@
     <w:p>
       <w:pPr>
         <w:rPr>
+          <w:rFonts w:cs="Calibri" w:cstheme="minorAscii"/>
+          <w:i w:val="1"/>
+          <w:iCs w:val="1"/>
+          <w:sz w:val="28"/>
+          <w:szCs w:val="28"/>
+        </w:rPr>
+      </w:pPr>
+      <w:r>
+        <w:rPr>
+          <w:rFonts w:cs="Calibri" w:cstheme="minorAscii"/>
+          <w:i w:val="1"/>
+          <w:iCs w:val="1"/>
+          <w:sz w:val="28"/>
+          <w:szCs w:val="28"/>
+        </w:rPr>
+        <w:t xml:space="preserve">3. Model </w:t>
+      </w:r>
+      <w:r>
+        <w:rPr>
+          <w:rFonts w:cs="Calibri" w:cstheme="minorAscii"/>
+          <w:i w:val="1"/>
+          <w:iCs w:val="1"/>
+          <w:sz w:val="28"/>
+          <w:szCs w:val="28"/>
+        </w:rPr>
+        <w:t>systemu</w:t>
+      </w:r>
+    </w:p>
+    <w:p>
+      <w:pPr>
+        <w:rPr>
           <w:lang w:val="pl-PL"/>
         </w:rPr>
+      </w:pPr>
+      <w:r>
+        <w:drawing>
+          <wp:inline wp14:editId="78DA6CD3" wp14:anchorId="0C83ED0E">
+            <wp:extent cx="5966460" cy="3924300"/>
+            <wp:effectExtent l="0" t="0" r="0" b="0"/>
+            <wp:docPr id="248161068" name="Obraz 1" title=""/>
+            <wp:cNvGraphicFramePr>
+              <a:graphicFrameLocks noChangeAspect="1"/>
+            </wp:cNvGraphicFramePr>
+            <a:graphic>
+              <a:graphicData uri="http://schemas.openxmlformats.org/drawingml/2006/picture">
+                <pic:pic>
+                  <pic:nvPicPr>
+                    <pic:cNvPr id="0" name="Obraz 1"/>
+                    <pic:cNvPicPr/>
+                  </pic:nvPicPr>
+                  <pic:blipFill>
+                    <a:blip r:embed="R71c64e6700234506">
+                      <a:extLst xmlns:a="http://schemas.openxmlformats.org/drawingml/2006/main">
+                        <a:ext uri="{28A0092B-C50C-407E-A947-70E740481C1C}">
+                          <a14:useLocalDpi xmlns:a14="http://schemas.microsoft.com/office/drawing/2010/main" val="0"/>
+                        </a:ext>
+                      </a:extLst>
+                    </a:blip>
+                    <a:stretch>
+                      <a:fillRect/>
+                    </a:stretch>
+                  </pic:blipFill>
+                  <pic:spPr>
+                    <a:xfrm rot="0" flipH="0" flipV="0">
+                      <a:off x="0" y="0"/>
+                      <a:ext cx="5966460" cy="3924300"/>
+                    </a:xfrm>
+                    <a:prstGeom prst="rect">
+                      <a:avLst/>
+                    </a:prstGeom>
+                  </pic:spPr>
+                </pic:pic>
+              </a:graphicData>
+            </a:graphic>
+          </wp:inline>
+        </w:drawing>
+      </w:r>
+    </w:p>
+    <w:p>
+      <w:pPr>
+        <w:pStyle w:val="Normalny"/>
+        <w:rPr>
+          <w:rFonts w:cs="Calibri" w:cstheme="minorAscii"/>
+          <w:i w:val="1"/>
+          <w:iCs w:val="1"/>
+          <w:sz w:val="28"/>
+          <w:szCs w:val="28"/>
+        </w:rPr>
+      </w:pPr>
+      <w:r>
+        <w:rPr>
+          <w:rFonts w:cs="Calibri" w:cstheme="minorAscii"/>
+          <w:i w:val="1"/>
+          <w:iCs w:val="1"/>
+          <w:sz w:val="28"/>
+          <w:szCs w:val="28"/>
+        </w:rPr>
+        <w:t>4. Projekt architektury opracowanego systemu</w:t>
+      </w:r>
+    </w:p>
+    <w:p>
+      <w:pPr>
+        <w:pStyle w:val="Normalny"/>
+        <w:rPr>
+          <w:rFonts w:cs="Calibri" w:cstheme="minorAscii"/>
+          <w:i w:val="0"/>
+          <w:iCs w:val="0"/>
+          <w:sz w:val="28"/>
+          <w:szCs w:val="28"/>
+        </w:rPr>
+      </w:pPr>
+      <w:r>
+        <w:rPr>
+          <w:rFonts w:cs="Calibri" w:cstheme="minorAscii"/>
+          <w:i w:val="0"/>
+          <w:iCs w:val="0"/>
+          <w:sz w:val="28"/>
+          <w:szCs w:val="28"/>
+        </w:rPr>
+        <w:t xml:space="preserve">Aplikacja webowa będzie napisana w </w:t>
+      </w:r>
+      <w:r>
+        <w:rPr>
+          <w:rFonts w:cs="Calibri" w:cstheme="minorAscii"/>
+          <w:i w:val="0"/>
+          <w:iCs w:val="0"/>
+          <w:sz w:val="28"/>
+          <w:szCs w:val="28"/>
+        </w:rPr>
+        <w:t>React</w:t>
+      </w:r>
+      <w:r>
+        <w:rPr>
+          <w:rFonts w:cs="Calibri" w:cstheme="minorAscii"/>
+          <w:i w:val="0"/>
+          <w:iCs w:val="0"/>
+          <w:sz w:val="28"/>
+          <w:szCs w:val="28"/>
+        </w:rPr>
+        <w:t xml:space="preserve"> oraz </w:t>
+      </w:r>
+      <w:r>
+        <w:rPr>
+          <w:rFonts w:cs="Calibri" w:cstheme="minorAscii"/>
+          <w:i w:val="0"/>
+          <w:iCs w:val="0"/>
+          <w:sz w:val="28"/>
+          <w:szCs w:val="28"/>
+        </w:rPr>
+        <w:t>Django</w:t>
+      </w:r>
+      <w:r>
+        <w:rPr>
+          <w:rFonts w:cs="Calibri" w:cstheme="minorAscii"/>
+          <w:i w:val="0"/>
+          <w:iCs w:val="0"/>
+          <w:sz w:val="28"/>
+          <w:szCs w:val="28"/>
+        </w:rPr>
+        <w:t xml:space="preserve">. Do </w:t>
+      </w:r>
+      <w:r>
+        <w:rPr>
+          <w:rFonts w:cs="Calibri" w:cstheme="minorAscii"/>
+          <w:i w:val="0"/>
+          <w:iCs w:val="0"/>
+          <w:sz w:val="28"/>
+          <w:szCs w:val="28"/>
+        </w:rPr>
+        <w:t xml:space="preserve">komunikacji zostanie użyty </w:t>
+      </w:r>
+      <w:r>
+        <w:rPr>
+          <w:rFonts w:cs="Calibri" w:cstheme="minorAscii"/>
+          <w:i w:val="0"/>
+          <w:iCs w:val="0"/>
+          <w:sz w:val="28"/>
+          <w:szCs w:val="28"/>
+        </w:rPr>
+        <w:t>GraphQL</w:t>
+      </w:r>
+      <w:r>
+        <w:rPr>
+          <w:rFonts w:cs="Calibri" w:cstheme="minorAscii"/>
+          <w:i w:val="0"/>
+          <w:iCs w:val="0"/>
+          <w:sz w:val="28"/>
+          <w:szCs w:val="28"/>
+        </w:rPr>
+        <w:t xml:space="preserve">. Podstawą wyboru technologii były kompetencje programistów oraz popularność danych </w:t>
+      </w:r>
+      <w:r>
+        <w:rPr>
+          <w:rFonts w:cs="Calibri" w:cstheme="minorAscii"/>
+          <w:i w:val="0"/>
+          <w:iCs w:val="0"/>
+          <w:sz w:val="28"/>
+          <w:szCs w:val="28"/>
+        </w:rPr>
+        <w:t>frameworków</w:t>
+      </w:r>
+      <w:r>
+        <w:rPr>
+          <w:rFonts w:cs="Calibri" w:cstheme="minorAscii"/>
+          <w:i w:val="0"/>
+          <w:iCs w:val="0"/>
+          <w:sz w:val="28"/>
+          <w:szCs w:val="28"/>
+        </w:rPr>
+        <w:t>.</w:t>
+      </w:r>
+      <w:r>
+        <w:rPr>
+          <w:rFonts w:cs="Calibri" w:cstheme="minorAscii"/>
+          <w:i w:val="0"/>
+          <w:iCs w:val="0"/>
+          <w:sz w:val="28"/>
+          <w:szCs w:val="28"/>
+        </w:rPr>
+        <w:t xml:space="preserve"> </w:t>
+      </w:r>
+      <w:r>
+        <w:rPr>
+          <w:rFonts w:cs="Calibri" w:cstheme="minorAscii"/>
+          <w:i w:val="0"/>
+          <w:iCs w:val="0"/>
+          <w:sz w:val="28"/>
+          <w:szCs w:val="28"/>
+        </w:rPr>
+        <w:t xml:space="preserve"> </w:t>
+      </w:r>
+      <w:r>
+        <w:rPr>
+          <w:rFonts w:cs="Calibri" w:cstheme="minorAscii"/>
+          <w:i w:val="0"/>
+          <w:iCs w:val="0"/>
+          <w:sz w:val="28"/>
+          <w:szCs w:val="28"/>
+        </w:rPr>
+        <w:t>Użytkownik będzie mógł</w:t>
+      </w:r>
+      <w:r>
+        <w:rPr>
+          <w:rFonts w:cs="Calibri" w:cstheme="minorAscii"/>
+          <w:i w:val="0"/>
+          <w:iCs w:val="0"/>
+          <w:sz w:val="28"/>
+          <w:szCs w:val="28"/>
+        </w:rPr>
+        <w:t xml:space="preserve"> przeglądać, wyszukiwać</w:t>
+      </w:r>
+      <w:r>
+        <w:rPr>
+          <w:rFonts w:cs="Calibri" w:cstheme="minorAscii"/>
+          <w:i w:val="0"/>
+          <w:iCs w:val="0"/>
+          <w:sz w:val="28"/>
+          <w:szCs w:val="28"/>
+        </w:rPr>
+        <w:t>,</w:t>
+      </w:r>
+      <w:r>
+        <w:rPr>
+          <w:rFonts w:cs="Calibri" w:cstheme="minorAscii"/>
+          <w:i w:val="0"/>
+          <w:iCs w:val="0"/>
+          <w:sz w:val="28"/>
+          <w:szCs w:val="28"/>
+        </w:rPr>
+        <w:t xml:space="preserve"> dodawać do koszyka produkty</w:t>
+      </w:r>
+      <w:r>
+        <w:rPr>
+          <w:rFonts w:cs="Calibri" w:cstheme="minorAscii"/>
+          <w:i w:val="0"/>
+          <w:iCs w:val="0"/>
+          <w:sz w:val="28"/>
+          <w:szCs w:val="28"/>
+        </w:rPr>
+        <w:t xml:space="preserve"> oraz złożyć zamówienie</w:t>
+      </w:r>
+      <w:r>
+        <w:rPr>
+          <w:rFonts w:cs="Calibri" w:cstheme="minorAscii"/>
+          <w:i w:val="0"/>
+          <w:iCs w:val="0"/>
+          <w:sz w:val="28"/>
+          <w:szCs w:val="28"/>
+        </w:rPr>
+        <w:t>.</w:t>
+      </w:r>
+      <w:r>
+        <w:rPr>
+          <w:rFonts w:cs="Calibri" w:cstheme="minorAscii"/>
+          <w:i w:val="0"/>
+          <w:iCs w:val="0"/>
+          <w:sz w:val="28"/>
+          <w:szCs w:val="28"/>
+        </w:rPr>
+        <w:t xml:space="preserve"> </w:t>
+      </w:r>
+      <w:r>
+        <w:rPr>
+          <w:rFonts w:cs="Calibri" w:cstheme="minorAscii"/>
+          <w:i w:val="0"/>
+          <w:iCs w:val="0"/>
+          <w:sz w:val="28"/>
+          <w:szCs w:val="28"/>
+        </w:rPr>
+        <w:t>Pracownicy natomiast będą to zamówienie obsługiwali.</w:t>
+      </w:r>
+    </w:p>
+    <w:p>
+      <w:pPr>
+        <w:pStyle w:val="Normalny"/>
+        <w:jc w:val="center"/>
       </w:pPr>
     </w:p>
     <w:p>
       <w:pPr>
-        <w:rPr>
+        <w:jc w:val="center"/>
+        <w:rPr>
+          <w:i w:val="1"/>
+          <w:iCs w:val="1"/>
           <w:lang w:val="pl-PL"/>
+        </w:rPr>
+      </w:pPr>
+      <w:r>
+        <w:drawing>
+          <wp:inline wp14:editId="22283084" wp14:anchorId="755BB306">
+            <wp:extent cx="5972810" cy="1988820"/>
+            <wp:effectExtent l="0" t="0" r="8890" b="0"/>
+            <wp:docPr id="536388841" name="Obraz 2" descr="Brak opisu." title=""/>
+            <wp:cNvGraphicFramePr>
+              <a:graphicFrameLocks noChangeAspect="1"/>
+            </wp:cNvGraphicFramePr>
+            <a:graphic>
+              <a:graphicData uri="http://schemas.openxmlformats.org/drawingml/2006/picture">
+                <pic:pic>
+                  <pic:nvPicPr>
+                    <pic:cNvPr id="0" name="Obraz 2"/>
+                    <pic:cNvPicPr/>
+                  </pic:nvPicPr>
+                  <pic:blipFill>
+                    <a:blip r:embed="R0a35b4cf40bc408a">
+                      <a:extLst xmlns:a="http://schemas.openxmlformats.org/drawingml/2006/main">
+                        <a:ext uri="{28A0092B-C50C-407E-A947-70E740481C1C}">
+                          <a14:useLocalDpi xmlns:a14="http://schemas.microsoft.com/office/drawing/2010/main" val="0"/>
+                        </a:ext>
+                      </a:extLst>
+                    </a:blip>
+                    <a:stretch>
+                      <a:fillRect/>
+                    </a:stretch>
+                  </pic:blipFill>
+                  <pic:spPr>
+                    <a:xfrm rot="0" flipH="0" flipV="0">
+                      <a:off x="0" y="0"/>
+                      <a:ext cx="5972810" cy="1988820"/>
+                    </a:xfrm>
+                    <a:prstGeom prst="rect">
+                      <a:avLst/>
+                    </a:prstGeom>
+                  </pic:spPr>
+                </pic:pic>
+              </a:graphicData>
+            </a:graphic>
+          </wp:inline>
+        </w:drawing>
+      </w:r>
+      <w:r>
+        <w:rPr>
+          <w:i w:val="1"/>
+          <w:iCs w:val="1"/>
+        </w:rPr>
+        <w:t xml:space="preserve">Ogólne </w:t>
+      </w:r>
+      <w:r>
+        <w:rPr>
+          <w:i w:val="1"/>
+          <w:iCs w:val="1"/>
+        </w:rPr>
+        <w:t>etapy przetwarzania zamówienia</w:t>
+      </w:r>
+    </w:p>
+    <w:p>
+      <w:pPr>
+        <w:pStyle w:val="Normalny"/>
+        <w:jc w:val="left"/>
+        <w:rPr>
+          <w:rFonts w:cs="Calibri" w:cstheme="minorAscii"/>
+          <w:i w:val="0"/>
+          <w:iCs w:val="0"/>
+          <w:sz w:val="28"/>
+          <w:szCs w:val="28"/>
+        </w:rPr>
+      </w:pPr>
+    </w:p>
+    <w:p>
+      <w:pPr>
+        <w:pStyle w:val="Normalny"/>
+        <w:jc w:val="left"/>
+        <w:rPr>
+          <w:rFonts w:cs="Calibri" w:cstheme="minorAscii"/>
+          <w:i w:val="0"/>
+          <w:iCs w:val="0"/>
+          <w:sz w:val="28"/>
+          <w:szCs w:val="28"/>
+        </w:rPr>
+      </w:pPr>
+      <w:r>
+        <w:rPr>
+          <w:rFonts w:cs="Calibri" w:cstheme="minorAscii"/>
+          <w:i w:val="0"/>
+          <w:iCs w:val="0"/>
+          <w:sz w:val="28"/>
+          <w:szCs w:val="28"/>
+        </w:rPr>
+        <w:t>Uwierzytelnianie użytkownika będzie zaimplementowane przy użyciu Auth0.</w:t>
+      </w:r>
+    </w:p>
+    <w:p>
+      <w:pPr>
+        <w:pStyle w:val="Normalny"/>
+        <w:jc w:val="center"/>
+      </w:pPr>
+      <w:r>
+        <w:drawing>
+          <wp:inline wp14:editId="4CB09D7D" wp14:anchorId="7824B9FE">
+            <wp:extent cx="4769637" cy="3448050"/>
+            <wp:effectExtent l="0" t="0" r="0" b="0"/>
+            <wp:docPr id="1767807895" name="" title=""/>
+            <wp:cNvGraphicFramePr>
+              <a:graphicFrameLocks noChangeAspect="1"/>
+            </wp:cNvGraphicFramePr>
+            <a:graphic>
+              <a:graphicData uri="http://schemas.openxmlformats.org/drawingml/2006/picture">
+                <pic:pic>
+                  <pic:nvPicPr>
+                    <pic:cNvPr id="0" name=""/>
+                    <pic:cNvPicPr/>
+                  </pic:nvPicPr>
+                  <pic:blipFill>
+                    <a:blip r:embed="R518ed5db316b45c2">
+                      <a:extLst>
+                        <a:ext xmlns:a="http://schemas.openxmlformats.org/drawingml/2006/main" uri="{28A0092B-C50C-407E-A947-70E740481C1C}">
+                          <a14:useLocalDpi val="0"/>
+                        </a:ext>
+                      </a:extLst>
+                    </a:blip>
+                    <a:stretch>
+                      <a:fillRect/>
+                    </a:stretch>
+                  </pic:blipFill>
+                  <pic:spPr>
+                    <a:xfrm>
+                      <a:off x="0" y="0"/>
+                      <a:ext cx="4769637" cy="3448050"/>
+                    </a:xfrm>
+                    <a:prstGeom prst="rect">
+                      <a:avLst/>
+                    </a:prstGeom>
+                  </pic:spPr>
+                </pic:pic>
+              </a:graphicData>
+            </a:graphic>
+          </wp:inline>
+        </w:drawing>
+      </w:r>
+    </w:p>
+    <w:p>
+      <w:pPr>
+        <w:pStyle w:val="Normalny"/>
+        <w:suppressLineNumbers w:val="0"/>
+        <w:bidi w:val="0"/>
+        <w:spacing w:before="0" w:beforeAutospacing="off" w:after="160" w:afterAutospacing="off" w:line="259" w:lineRule="auto"/>
+        <w:ind w:left="0" w:right="0"/>
+        <w:jc w:val="center"/>
+        <w:rPr>
+          <w:i w:val="1"/>
+          <w:iCs w:val="1"/>
+        </w:rPr>
+      </w:pPr>
+      <w:r>
+        <w:rPr>
+          <w:i w:val="1"/>
+          <w:iCs w:val="1"/>
+        </w:rPr>
+        <w:t>Proces uwierzytelniania użytkownika</w:t>
+      </w:r>
+    </w:p>
+    <w:p>
+      <w:pPr>
+        <w:pStyle w:val="Normalny"/>
+        <w:jc w:val="center"/>
+        <w:rPr>
+          <w:i w:val="1"/>
+          <w:iCs w:val="1"/>
         </w:rPr>
       </w:pPr>
     </w:p>
     <w:sectPr>
-      <w:pgSz w:w="12240" w:h="15840"/>
+      <w:pgSz w:w="12240" w:h="15840" w:orient="portrait"/>
       <w:pgMar w:top="1417" w:right="1417" w:bottom="1417" w:left="1417" w:header="720" w:footer="720" w:gutter="0"/>
       <w:cols w:space="720"/>
       <w:docGrid w:linePitch="360"/>
@@ -1183,12 +3467,23 @@
 </w:document>
 </file>
 
+<file path=word/intelligence2.xml><?xml version="1.0" encoding="utf-8"?>
+<int2:intelligence xmlns:int2="http://schemas.microsoft.com/office/intelligence/2020/intelligence">
+  <int2:observations>
+    <int2:textHash int2:hashCode="BmQ5uE+qZVbD5r" int2:id="Xe4bEF1F">
+      <int2:state int2:type="AugLoop_Text_Critique" int2:value="Rejected"/>
+    </int2:textHash>
+  </int2:observations>
+  <int2:intelligenceSettings/>
+</int2:intelligence>
+</file>
+
 <file path=word/styles.xml><?xml version="1.0" encoding="utf-8"?>
 <w:styles xmlns:mc="http://schemas.openxmlformats.org/markup-compatibility/2006" xmlns:r="http://schemas.openxmlformats.org/officeDocument/2006/relationships" xmlns:w="http://schemas.openxmlformats.org/wordprocessingml/2006/main" xmlns:w14="http://schemas.microsoft.com/office/word/2010/wordml" xmlns:w15="http://schemas.microsoft.com/office/word/2012/wordml" xmlns:w16cex="http://schemas.microsoft.com/office/word/2018/wordml/cex" xmlns:w16cid="http://schemas.microsoft.com/office/word/2016/wordml/cid" xmlns:w16="http://schemas.microsoft.com/office/word/2018/wordml" xmlns:w16sdtdh="http://schemas.microsoft.com/office/word/2020/wordml/sdtdatahash" xmlns:w16se="http://schemas.microsoft.com/office/word/2015/wordml/symex" mc:Ignorable="w14 w15 w16se w16cid w16 w16cex w16sdtdh">
   <w:docDefaults>
     <w:rPrDefault>
       <w:rPr>
-        <w:rFonts w:asciiTheme="minorHAnsi" w:eastAsiaTheme="minorHAnsi" w:hAnsiTheme="minorHAnsi" w:cstheme="minorBidi"/>
+        <w:rFonts w:asciiTheme="minorHAnsi" w:hAnsiTheme="minorHAnsi" w:eastAsiaTheme="minorHAnsi" w:cstheme="minorBidi"/>
         <w:kern w:val="2"/>
         <w:sz w:val="22"/>
         <w:szCs w:val="22"/>
@@ -1205,14 +3500,14 @@
   <w:latentStyles w:defLockedState="0" w:defUIPriority="99" w:defSemiHidden="0" w:defUnhideWhenUsed="0" w:defQFormat="0" w:count="376">
     <w:lsdException w:name="Normal" w:uiPriority="0" w:qFormat="1"/>
     <w:lsdException w:name="heading 1" w:uiPriority="9" w:qFormat="1"/>
-    <w:lsdException w:name="heading 2" w:semiHidden="1" w:uiPriority="9" w:unhideWhenUsed="1" w:qFormat="1"/>
-    <w:lsdException w:name="heading 3" w:semiHidden="1" w:uiPriority="9" w:unhideWhenUsed="1" w:qFormat="1"/>
-    <w:lsdException w:name="heading 4" w:semiHidden="1" w:uiPriority="9" w:unhideWhenUsed="1" w:qFormat="1"/>
-    <w:lsdException w:name="heading 5" w:semiHidden="1" w:uiPriority="9" w:unhideWhenUsed="1" w:qFormat="1"/>
-    <w:lsdException w:name="heading 6" w:semiHidden="1" w:uiPriority="9" w:unhideWhenUsed="1" w:qFormat="1"/>
-    <w:lsdException w:name="heading 7" w:semiHidden="1" w:uiPriority="9" w:unhideWhenUsed="1" w:qFormat="1"/>
-    <w:lsdException w:name="heading 8" w:semiHidden="1" w:uiPriority="9" w:unhideWhenUsed="1" w:qFormat="1"/>
-    <w:lsdException w:name="heading 9" w:semiHidden="1" w:uiPriority="9" w:unhideWhenUsed="1" w:qFormat="1"/>
+    <w:lsdException w:name="heading 2" w:uiPriority="9" w:semiHidden="1" w:unhideWhenUsed="1" w:qFormat="1"/>
+    <w:lsdException w:name="heading 3" w:uiPriority="9" w:semiHidden="1" w:unhideWhenUsed="1" w:qFormat="1"/>
+    <w:lsdException w:name="heading 4" w:uiPriority="9" w:semiHidden="1" w:unhideWhenUsed="1" w:qFormat="1"/>
+    <w:lsdException w:name="heading 5" w:uiPriority="9" w:semiHidden="1" w:unhideWhenUsed="1" w:qFormat="1"/>
+    <w:lsdException w:name="heading 6" w:uiPriority="9" w:semiHidden="1" w:unhideWhenUsed="1" w:qFormat="1"/>
+    <w:lsdException w:name="heading 7" w:uiPriority="9" w:semiHidden="1" w:unhideWhenUsed="1" w:qFormat="1"/>
+    <w:lsdException w:name="heading 8" w:uiPriority="9" w:semiHidden="1" w:unhideWhenUsed="1" w:qFormat="1"/>
+    <w:lsdException w:name="heading 9" w:uiPriority="9" w:semiHidden="1" w:unhideWhenUsed="1" w:qFormat="1"/>
     <w:lsdException w:name="index 1" w:semiHidden="1" w:unhideWhenUsed="1"/>
     <w:lsdException w:name="index 2" w:semiHidden="1" w:unhideWhenUsed="1"/>
     <w:lsdException w:name="index 3" w:semiHidden="1" w:unhideWhenUsed="1"/>
@@ -1222,22 +3517,22 @@
     <w:lsdException w:name="index 7" w:semiHidden="1" w:unhideWhenUsed="1"/>
     <w:lsdException w:name="index 8" w:semiHidden="1" w:unhideWhenUsed="1"/>
     <w:lsdException w:name="index 9" w:semiHidden="1" w:unhideWhenUsed="1"/>
-    <w:lsdException w:name="toc 1" w:semiHidden="1" w:uiPriority="39" w:unhideWhenUsed="1"/>
-    <w:lsdException w:name="toc 2" w:semiHidden="1" w:uiPriority="39" w:unhideWhenUsed="1"/>
-    <w:lsdException w:name="toc 3" w:semiHidden="1" w:uiPriority="39" w:unhideWhenUsed="1"/>
-    <w:lsdException w:name="toc 4" w:semiHidden="1" w:uiPriority="39" w:unhideWhenUsed="1"/>
-    <w:lsdException w:name="toc 5" w:semiHidden="1" w:uiPriority="39" w:unhideWhenUsed="1"/>
-    <w:lsdException w:name="toc 6" w:semiHidden="1" w:uiPriority="39" w:unhideWhenUsed="1"/>
-    <w:lsdException w:name="toc 7" w:semiHidden="1" w:uiPriority="39" w:unhideWhenUsed="1"/>
-    <w:lsdException w:name="toc 8" w:semiHidden="1" w:uiPriority="39" w:unhideWhenUsed="1"/>
-    <w:lsdException w:name="toc 9" w:semiHidden="1" w:uiPriority="39" w:unhideWhenUsed="1"/>
+    <w:lsdException w:name="toc 1" w:uiPriority="39" w:semiHidden="1" w:unhideWhenUsed="1"/>
+    <w:lsdException w:name="toc 2" w:uiPriority="39" w:semiHidden="1" w:unhideWhenUsed="1"/>
+    <w:lsdException w:name="toc 3" w:uiPriority="39" w:semiHidden="1" w:unhideWhenUsed="1"/>
+    <w:lsdException w:name="toc 4" w:uiPriority="39" w:semiHidden="1" w:unhideWhenUsed="1"/>
+    <w:lsdException w:name="toc 5" w:uiPriority="39" w:semiHidden="1" w:unhideWhenUsed="1"/>
+    <w:lsdException w:name="toc 6" w:uiPriority="39" w:semiHidden="1" w:unhideWhenUsed="1"/>
+    <w:lsdException w:name="toc 7" w:uiPriority="39" w:semiHidden="1" w:unhideWhenUsed="1"/>
+    <w:lsdException w:name="toc 8" w:uiPriority="39" w:semiHidden="1" w:unhideWhenUsed="1"/>
+    <w:lsdException w:name="toc 9" w:uiPriority="39" w:semiHidden="1" w:unhideWhenUsed="1"/>
     <w:lsdException w:name="Normal Indent" w:semiHidden="1" w:unhideWhenUsed="1"/>
     <w:lsdException w:name="footnote text" w:semiHidden="1" w:unhideWhenUsed="1"/>
     <w:lsdException w:name="annotation text" w:semiHidden="1" w:unhideWhenUsed="1"/>
     <w:lsdException w:name="header" w:semiHidden="1" w:unhideWhenUsed="1"/>
     <w:lsdException w:name="footer" w:semiHidden="1" w:unhideWhenUsed="1"/>
     <w:lsdException w:name="index heading" w:semiHidden="1" w:unhideWhenUsed="1"/>
-    <w:lsdException w:name="caption" w:semiHidden="1" w:uiPriority="35" w:unhideWhenUsed="1" w:qFormat="1"/>
+    <w:lsdException w:name="caption" w:uiPriority="35" w:semiHidden="1" w:unhideWhenUsed="1" w:qFormat="1"/>
     <w:lsdException w:name="table of figures" w:semiHidden="1" w:unhideWhenUsed="1"/>
     <w:lsdException w:name="envelope address" w:semiHidden="1" w:unhideWhenUsed="1"/>
     <w:lsdException w:name="envelope return" w:semiHidden="1" w:unhideWhenUsed="1"/>
@@ -1268,7 +3563,7 @@
     <w:lsdException w:name="Title" w:uiPriority="10" w:qFormat="1"/>
     <w:lsdException w:name="Closing" w:semiHidden="1" w:unhideWhenUsed="1"/>
     <w:lsdException w:name="Signature" w:semiHidden="1" w:unhideWhenUsed="1"/>
-    <w:lsdException w:name="Default Paragraph Font" w:semiHidden="1" w:uiPriority="1" w:unhideWhenUsed="1"/>
+    <w:lsdException w:name="Default Paragraph Font" w:uiPriority="1" w:semiHidden="1" w:unhideWhenUsed="1"/>
     <w:lsdException w:name="Body Text" w:semiHidden="1" w:unhideWhenUsed="1"/>
     <w:lsdException w:name="Body Text Indent" w:semiHidden="1" w:unhideWhenUsed="1"/>
     <w:lsdException w:name="List Continue" w:semiHidden="1" w:unhideWhenUsed="1"/>
@@ -1468,8 +3763,8 @@
     <w:lsdException w:name="Subtle Reference" w:uiPriority="31" w:qFormat="1"/>
     <w:lsdException w:name="Intense Reference" w:uiPriority="32" w:qFormat="1"/>
     <w:lsdException w:name="Book Title" w:uiPriority="33" w:qFormat="1"/>
-    <w:lsdException w:name="Bibliography" w:semiHidden="1" w:uiPriority="37" w:unhideWhenUsed="1"/>
-    <w:lsdException w:name="TOC Heading" w:semiHidden="1" w:uiPriority="39" w:unhideWhenUsed="1" w:qFormat="1"/>
+    <w:lsdException w:name="Bibliography" w:uiPriority="37" w:semiHidden="1" w:unhideWhenUsed="1"/>
+    <w:lsdException w:name="TOC Heading" w:uiPriority="39" w:semiHidden="1" w:unhideWhenUsed="1" w:qFormat="1"/>
     <w:lsdException w:name="Plain Table 1" w:uiPriority="41"/>
     <w:lsdException w:name="Plain Table 2" w:uiPriority="42"/>
     <w:lsdException w:name="Plain Table 3" w:uiPriority="43"/>
@@ -1580,17 +3875,23 @@
     <w:lsdException w:name="Unresolved Mention" w:semiHidden="1" w:unhideWhenUsed="1"/>
     <w:lsdException w:name="Smart Link" w:semiHidden="1" w:unhideWhenUsed="1"/>
   </w:latentStyles>
-  <w:style w:type="paragraph" w:default="1" w:styleId="Normalny">
+  <w:style w:type="paragraph" w:styleId="Normalny" w:default="1">
+    <w:uiPriority w:val="0"/>
     <w:name w:val="Normal"/>
     <w:qFormat/>
+    <w:rsid w:val="26C7BF8C"/>
+    <w:rPr>
+      <w:noProof w:val="0"/>
+      <w:lang w:val="pl-PL"/>
+    </w:rPr>
   </w:style>
-  <w:style w:type="character" w:default="1" w:styleId="Domylnaczcionkaakapitu">
+  <w:style w:type="character" w:styleId="Domylnaczcionkaakapitu" w:default="1">
     <w:name w:val="Default Paragraph Font"/>
     <w:uiPriority w:val="1"/>
     <w:semiHidden/>
     <w:unhideWhenUsed/>
   </w:style>
-  <w:style w:type="table" w:default="1" w:styleId="Standardowy">
+  <w:style w:type="table" w:styleId="Standardowy" w:default="1">
     <w:name w:val="Normal Table"/>
     <w:uiPriority w:val="99"/>
     <w:semiHidden/>
@@ -1605,7 +3906,7 @@
       </w:tblCellMar>
     </w:tblPr>
   </w:style>
-  <w:style w:type="numbering" w:default="1" w:styleId="Bezlisty">
+  <w:style w:type="numbering" w:styleId="Bezlisty" w:default="1">
     <w:name w:val="No List"/>
     <w:uiPriority w:val="99"/>
     <w:semiHidden/>
@@ -1621,14 +3922,697 @@
     </w:pPr>
     <w:tblPr>
       <w:tblBorders>
-        <w:top w:val="single" w:sz="4" w:space="0" w:color="auto"/>
-        <w:left w:val="single" w:sz="4" w:space="0" w:color="auto"/>
-        <w:bottom w:val="single" w:sz="4" w:space="0" w:color="auto"/>
-        <w:right w:val="single" w:sz="4" w:space="0" w:color="auto"/>
-        <w:insideH w:val="single" w:sz="4" w:space="0" w:color="auto"/>
-        <w:insideV w:val="single" w:sz="4" w:space="0" w:color="auto"/>
+        <w:top w:val="single" w:color="auto" w:sz="4" w:space="0"/>
+        <w:left w:val="single" w:color="auto" w:sz="4" w:space="0"/>
+        <w:bottom w:val="single" w:color="auto" w:sz="4" w:space="0"/>
+        <w:right w:val="single" w:color="auto" w:sz="4" w:space="0"/>
+        <w:insideH w:val="single" w:color="auto" w:sz="4" w:space="0"/>
+        <w:insideV w:val="single" w:color="auto" w:sz="4" w:space="0"/>
       </w:tblBorders>
     </w:tblPr>
+  </w:style>
+  <w:style w:type="paragraph" w:styleId="Heading1">
+    <w:uiPriority w:val="9"/>
+    <w:name w:val="heading 1"/>
+    <w:basedOn w:val="Normalny"/>
+    <w:next w:val="Normalny"/>
+    <w:link w:val="Heading1Char"/>
+    <w:qFormat/>
+    <w:rsid w:val="26C7BF8C"/>
+    <w:rPr>
+      <w:rFonts w:ascii="Calibri Light" w:hAnsi="Calibri Light" w:eastAsia="" w:cs="" w:asciiTheme="majorAscii" w:hAnsiTheme="majorAscii" w:eastAsiaTheme="majorEastAsia" w:cstheme="majorBidi"/>
+      <w:color w:val="2F5496" w:themeColor="accent1" w:themeTint="FF" w:themeShade="BF"/>
+      <w:sz w:val="32"/>
+      <w:szCs w:val="32"/>
+    </w:rPr>
+    <w:pPr>
+      <w:keepNext w:val="1"/>
+      <w:keepLines w:val="1"/>
+      <w:spacing w:before="240" w:after="0"/>
+      <w:outlineLvl w:val="0"/>
+    </w:pPr>
+  </w:style>
+  <w:style w:type="paragraph" w:styleId="Heading2">
+    <w:uiPriority w:val="9"/>
+    <w:name w:val="heading 2"/>
+    <w:basedOn w:val="Normalny"/>
+    <w:next w:val="Normalny"/>
+    <w:unhideWhenUsed/>
+    <w:link w:val="Heading2Char"/>
+    <w:qFormat/>
+    <w:rsid w:val="26C7BF8C"/>
+    <w:rPr>
+      <w:rFonts w:ascii="Calibri Light" w:hAnsi="Calibri Light" w:eastAsia="" w:cs="" w:asciiTheme="majorAscii" w:hAnsiTheme="majorAscii" w:eastAsiaTheme="majorEastAsia" w:cstheme="majorBidi"/>
+      <w:color w:val="2F5496" w:themeColor="accent1" w:themeTint="FF" w:themeShade="BF"/>
+      <w:sz w:val="26"/>
+      <w:szCs w:val="26"/>
+    </w:rPr>
+    <w:pPr>
+      <w:keepNext w:val="1"/>
+      <w:keepLines w:val="1"/>
+      <w:spacing w:before="40" w:after="0"/>
+      <w:outlineLvl w:val="1"/>
+    </w:pPr>
+  </w:style>
+  <w:style w:type="paragraph" w:styleId="Heading3">
+    <w:uiPriority w:val="9"/>
+    <w:name w:val="heading 3"/>
+    <w:basedOn w:val="Normalny"/>
+    <w:next w:val="Normalny"/>
+    <w:unhideWhenUsed/>
+    <w:link w:val="Heading3Char"/>
+    <w:qFormat/>
+    <w:rsid w:val="26C7BF8C"/>
+    <w:rPr>
+      <w:rFonts w:ascii="Calibri Light" w:hAnsi="Calibri Light" w:eastAsia="" w:cs="" w:asciiTheme="majorAscii" w:hAnsiTheme="majorAscii" w:eastAsiaTheme="majorEastAsia" w:cstheme="majorBidi"/>
+      <w:color w:val="1F3763"/>
+      <w:sz w:val="24"/>
+      <w:szCs w:val="24"/>
+    </w:rPr>
+    <w:pPr>
+      <w:keepNext w:val="1"/>
+      <w:keepLines w:val="1"/>
+      <w:spacing w:before="40" w:after="0"/>
+      <w:outlineLvl w:val="2"/>
+    </w:pPr>
+  </w:style>
+  <w:style w:type="paragraph" w:styleId="Heading4">
+    <w:uiPriority w:val="9"/>
+    <w:name w:val="heading 4"/>
+    <w:basedOn w:val="Normalny"/>
+    <w:next w:val="Normalny"/>
+    <w:unhideWhenUsed/>
+    <w:link w:val="Heading4Char"/>
+    <w:qFormat/>
+    <w:rsid w:val="26C7BF8C"/>
+    <w:rPr>
+      <w:rFonts w:ascii="Calibri Light" w:hAnsi="Calibri Light" w:eastAsia="" w:cs="" w:asciiTheme="majorAscii" w:hAnsiTheme="majorAscii" w:eastAsiaTheme="majorEastAsia" w:cstheme="majorBidi"/>
+      <w:i w:val="1"/>
+      <w:iCs w:val="1"/>
+      <w:color w:val="2F5496" w:themeColor="accent1" w:themeTint="FF" w:themeShade="BF"/>
+    </w:rPr>
+    <w:pPr>
+      <w:keepNext w:val="1"/>
+      <w:keepLines w:val="1"/>
+      <w:spacing w:before="40" w:after="0"/>
+      <w:outlineLvl w:val="3"/>
+    </w:pPr>
+  </w:style>
+  <w:style w:type="paragraph" w:styleId="Heading5">
+    <w:uiPriority w:val="9"/>
+    <w:name w:val="heading 5"/>
+    <w:basedOn w:val="Normalny"/>
+    <w:next w:val="Normalny"/>
+    <w:unhideWhenUsed/>
+    <w:link w:val="Heading5Char"/>
+    <w:qFormat/>
+    <w:rsid w:val="26C7BF8C"/>
+    <w:rPr>
+      <w:rFonts w:ascii="Calibri Light" w:hAnsi="Calibri Light" w:eastAsia="" w:cs="" w:asciiTheme="majorAscii" w:hAnsiTheme="majorAscii" w:eastAsiaTheme="majorEastAsia" w:cstheme="majorBidi"/>
+      <w:color w:val="2F5496" w:themeColor="accent1" w:themeTint="FF" w:themeShade="BF"/>
+    </w:rPr>
+    <w:pPr>
+      <w:keepNext w:val="1"/>
+      <w:keepLines w:val="1"/>
+      <w:spacing w:before="40" w:after="0"/>
+      <w:outlineLvl w:val="4"/>
+    </w:pPr>
+  </w:style>
+  <w:style w:type="paragraph" w:styleId="Heading6">
+    <w:uiPriority w:val="9"/>
+    <w:name w:val="heading 6"/>
+    <w:basedOn w:val="Normalny"/>
+    <w:next w:val="Normalny"/>
+    <w:unhideWhenUsed/>
+    <w:link w:val="Heading6Char"/>
+    <w:qFormat/>
+    <w:rsid w:val="26C7BF8C"/>
+    <w:rPr>
+      <w:rFonts w:ascii="Calibri Light" w:hAnsi="Calibri Light" w:eastAsia="" w:cs="" w:asciiTheme="majorAscii" w:hAnsiTheme="majorAscii" w:eastAsiaTheme="majorEastAsia" w:cstheme="majorBidi"/>
+      <w:color w:val="1F3763"/>
+    </w:rPr>
+    <w:pPr>
+      <w:keepNext w:val="1"/>
+      <w:keepLines w:val="1"/>
+      <w:spacing w:before="40" w:after="0"/>
+      <w:outlineLvl w:val="5"/>
+    </w:pPr>
+  </w:style>
+  <w:style w:type="paragraph" w:styleId="Heading7">
+    <w:uiPriority w:val="9"/>
+    <w:name w:val="heading 7"/>
+    <w:basedOn w:val="Normalny"/>
+    <w:next w:val="Normalny"/>
+    <w:unhideWhenUsed/>
+    <w:link w:val="Heading7Char"/>
+    <w:qFormat/>
+    <w:rsid w:val="26C7BF8C"/>
+    <w:rPr>
+      <w:rFonts w:ascii="Calibri Light" w:hAnsi="Calibri Light" w:eastAsia="" w:cs="" w:asciiTheme="majorAscii" w:hAnsiTheme="majorAscii" w:eastAsiaTheme="majorEastAsia" w:cstheme="majorBidi"/>
+      <w:i w:val="1"/>
+      <w:iCs w:val="1"/>
+      <w:color w:val="1F3763"/>
+    </w:rPr>
+    <w:pPr>
+      <w:keepNext w:val="1"/>
+      <w:keepLines w:val="1"/>
+      <w:spacing w:before="40" w:after="0"/>
+      <w:outlineLvl w:val="6"/>
+    </w:pPr>
+  </w:style>
+  <w:style w:type="paragraph" w:styleId="Heading8">
+    <w:uiPriority w:val="9"/>
+    <w:name w:val="heading 8"/>
+    <w:basedOn w:val="Normalny"/>
+    <w:next w:val="Normalny"/>
+    <w:unhideWhenUsed/>
+    <w:link w:val="Heading8Char"/>
+    <w:qFormat/>
+    <w:rsid w:val="26C7BF8C"/>
+    <w:rPr>
+      <w:rFonts w:ascii="Calibri Light" w:hAnsi="Calibri Light" w:eastAsia="" w:cs="" w:asciiTheme="majorAscii" w:hAnsiTheme="majorAscii" w:eastAsiaTheme="majorEastAsia" w:cstheme="majorBidi"/>
+      <w:color w:val="272727"/>
+      <w:sz w:val="21"/>
+      <w:szCs w:val="21"/>
+    </w:rPr>
+    <w:pPr>
+      <w:keepNext w:val="1"/>
+      <w:keepLines w:val="1"/>
+      <w:spacing w:before="40" w:after="0"/>
+      <w:outlineLvl w:val="7"/>
+    </w:pPr>
+  </w:style>
+  <w:style w:type="paragraph" w:styleId="Heading9">
+    <w:uiPriority w:val="9"/>
+    <w:name w:val="heading 9"/>
+    <w:basedOn w:val="Normalny"/>
+    <w:next w:val="Normalny"/>
+    <w:unhideWhenUsed/>
+    <w:link w:val="Heading9Char"/>
+    <w:qFormat/>
+    <w:rsid w:val="26C7BF8C"/>
+    <w:rPr>
+      <w:rFonts w:ascii="Calibri Light" w:hAnsi="Calibri Light" w:eastAsia="" w:cs="" w:asciiTheme="majorAscii" w:hAnsiTheme="majorAscii" w:eastAsiaTheme="majorEastAsia" w:cstheme="majorBidi"/>
+      <w:i w:val="1"/>
+      <w:iCs w:val="1"/>
+      <w:color w:val="272727"/>
+      <w:sz w:val="21"/>
+      <w:szCs w:val="21"/>
+    </w:rPr>
+    <w:pPr>
+      <w:keepNext w:val="1"/>
+      <w:keepLines w:val="1"/>
+      <w:spacing w:before="40" w:after="0"/>
+      <w:outlineLvl w:val="8"/>
+    </w:pPr>
+  </w:style>
+  <w:style w:type="paragraph" w:styleId="Title">
+    <w:uiPriority w:val="10"/>
+    <w:name w:val="Title"/>
+    <w:basedOn w:val="Normalny"/>
+    <w:next w:val="Normalny"/>
+    <w:link w:val="TitleChar"/>
+    <w:qFormat/>
+    <w:rsid w:val="26C7BF8C"/>
+    <w:rPr>
+      <w:rFonts w:ascii="Calibri Light" w:hAnsi="Calibri Light" w:eastAsia="" w:cs="" w:asciiTheme="majorAscii" w:hAnsiTheme="majorAscii" w:eastAsiaTheme="majorEastAsia" w:cstheme="majorBidi"/>
+      <w:sz w:val="56"/>
+      <w:szCs w:val="56"/>
+    </w:rPr>
+    <w:pPr>
+      <w:spacing w:after="0"/>
+      <w:contextualSpacing/>
+    </w:pPr>
+  </w:style>
+  <w:style w:type="paragraph" w:styleId="Subtitle">
+    <w:uiPriority w:val="11"/>
+    <w:name w:val="Subtitle"/>
+    <w:basedOn w:val="Normalny"/>
+    <w:next w:val="Normalny"/>
+    <w:link w:val="SubtitleChar"/>
+    <w:qFormat/>
+    <w:rsid w:val="26C7BF8C"/>
+    <w:rPr>
+      <w:rFonts w:ascii="Calibri" w:hAnsi="Calibri" w:eastAsia="" w:cs="" w:asciiTheme="minorAscii" w:hAnsiTheme="minorAscii" w:eastAsiaTheme="minorEastAsia" w:cstheme="minorBidi"/>
+      <w:color w:val="5A5A5A"/>
+    </w:rPr>
+  </w:style>
+  <w:style w:type="paragraph" w:styleId="Quote">
+    <w:uiPriority w:val="29"/>
+    <w:name w:val="Quote"/>
+    <w:basedOn w:val="Normalny"/>
+    <w:next w:val="Normalny"/>
+    <w:link w:val="QuoteChar"/>
+    <w:qFormat/>
+    <w:rsid w:val="26C7BF8C"/>
+    <w:rPr>
+      <w:i w:val="1"/>
+      <w:iCs w:val="1"/>
+      <w:color w:val="404040" w:themeColor="text1" w:themeTint="BF" w:themeShade="FF"/>
+    </w:rPr>
+    <w:pPr>
+      <w:spacing w:before="200"/>
+      <w:ind w:left="864" w:right="864"/>
+      <w:jc w:val="center"/>
+    </w:pPr>
+  </w:style>
+  <w:style w:type="paragraph" w:styleId="IntenseQuote">
+    <w:uiPriority w:val="30"/>
+    <w:name w:val="Intense Quote"/>
+    <w:basedOn w:val="Normalny"/>
+    <w:next w:val="Normalny"/>
+    <w:link w:val="IntenseQuoteChar"/>
+    <w:qFormat/>
+    <w:rsid w:val="26C7BF8C"/>
+    <w:rPr>
+      <w:i w:val="1"/>
+      <w:iCs w:val="1"/>
+      <w:color w:val="4472C4" w:themeColor="accent1" w:themeTint="FF" w:themeShade="FF"/>
+    </w:rPr>
+    <w:pPr>
+      <w:spacing w:before="360" w:after="360"/>
+      <w:ind w:left="864" w:right="864"/>
+      <w:jc w:val="center"/>
+    </w:pPr>
+  </w:style>
+  <w:style w:type="paragraph" w:styleId="ListParagraph">
+    <w:uiPriority w:val="34"/>
+    <w:name w:val="List Paragraph"/>
+    <w:basedOn w:val="Normalny"/>
+    <w:qFormat/>
+    <w:rsid w:val="26C7BF8C"/>
+    <w:pPr>
+      <w:spacing/>
+      <w:ind w:left="720"/>
+      <w:contextualSpacing/>
+    </w:pPr>
+  </w:style>
+  <w:style w:type="character" w:styleId="Heading1Char" w:customStyle="true">
+    <w:uiPriority w:val="9"/>
+    <w:name w:val="Heading 1 Char"/>
+    <w:basedOn w:val="Domylnaczcionkaakapitu"/>
+    <w:link w:val="Heading1"/>
+    <w:rsid w:val="26C7BF8C"/>
+    <w:rPr>
+      <w:rFonts w:ascii="Calibri Light" w:hAnsi="Calibri Light" w:eastAsia="" w:cs="" w:asciiTheme="majorAscii" w:hAnsiTheme="majorAscii" w:eastAsiaTheme="majorEastAsia" w:cstheme="majorBidi"/>
+      <w:noProof w:val="0"/>
+      <w:color w:val="2F5496" w:themeColor="accent1" w:themeTint="FF" w:themeShade="BF"/>
+      <w:sz w:val="32"/>
+      <w:szCs w:val="32"/>
+      <w:lang w:val="pl-PL"/>
+    </w:rPr>
+  </w:style>
+  <w:style w:type="character" w:styleId="Heading2Char" w:customStyle="true">
+    <w:uiPriority w:val="9"/>
+    <w:name w:val="Heading 2 Char"/>
+    <w:basedOn w:val="Domylnaczcionkaakapitu"/>
+    <w:link w:val="Heading2"/>
+    <w:rsid w:val="26C7BF8C"/>
+    <w:rPr>
+      <w:rFonts w:ascii="Calibri Light" w:hAnsi="Calibri Light" w:eastAsia="" w:cs="" w:asciiTheme="majorAscii" w:hAnsiTheme="majorAscii" w:eastAsiaTheme="majorEastAsia" w:cstheme="majorBidi"/>
+      <w:noProof w:val="0"/>
+      <w:color w:val="2F5496" w:themeColor="accent1" w:themeTint="FF" w:themeShade="BF"/>
+      <w:sz w:val="26"/>
+      <w:szCs w:val="26"/>
+      <w:lang w:val="pl-PL"/>
+    </w:rPr>
+  </w:style>
+  <w:style w:type="character" w:styleId="Heading3Char" w:customStyle="true">
+    <w:uiPriority w:val="9"/>
+    <w:name w:val="Heading 3 Char"/>
+    <w:basedOn w:val="Domylnaczcionkaakapitu"/>
+    <w:link w:val="Heading3"/>
+    <w:rsid w:val="26C7BF8C"/>
+    <w:rPr>
+      <w:rFonts w:ascii="Calibri Light" w:hAnsi="Calibri Light" w:eastAsia="" w:cs="" w:asciiTheme="majorAscii" w:hAnsiTheme="majorAscii" w:eastAsiaTheme="majorEastAsia" w:cstheme="majorBidi"/>
+      <w:noProof w:val="0"/>
+      <w:color w:val="1F3763"/>
+      <w:sz w:val="24"/>
+      <w:szCs w:val="24"/>
+      <w:lang w:val="pl-PL"/>
+    </w:rPr>
+  </w:style>
+  <w:style w:type="character" w:styleId="Heading4Char" w:customStyle="true">
+    <w:uiPriority w:val="9"/>
+    <w:name w:val="Heading 4 Char"/>
+    <w:basedOn w:val="Domylnaczcionkaakapitu"/>
+    <w:link w:val="Heading4"/>
+    <w:rsid w:val="26C7BF8C"/>
+    <w:rPr>
+      <w:rFonts w:ascii="Calibri Light" w:hAnsi="Calibri Light" w:eastAsia="" w:cs="" w:asciiTheme="majorAscii" w:hAnsiTheme="majorAscii" w:eastAsiaTheme="majorEastAsia" w:cstheme="majorBidi"/>
+      <w:i w:val="1"/>
+      <w:iCs w:val="1"/>
+      <w:noProof w:val="0"/>
+      <w:color w:val="2F5496" w:themeColor="accent1" w:themeTint="FF" w:themeShade="BF"/>
+      <w:lang w:val="pl-PL"/>
+    </w:rPr>
+  </w:style>
+  <w:style w:type="character" w:styleId="Heading5Char" w:customStyle="true">
+    <w:uiPriority w:val="9"/>
+    <w:name w:val="Heading 5 Char"/>
+    <w:basedOn w:val="Domylnaczcionkaakapitu"/>
+    <w:link w:val="Heading5"/>
+    <w:rsid w:val="26C7BF8C"/>
+    <w:rPr>
+      <w:rFonts w:ascii="Calibri Light" w:hAnsi="Calibri Light" w:eastAsia="" w:cs="" w:asciiTheme="majorAscii" w:hAnsiTheme="majorAscii" w:eastAsiaTheme="majorEastAsia" w:cstheme="majorBidi"/>
+      <w:noProof w:val="0"/>
+      <w:color w:val="2F5496" w:themeColor="accent1" w:themeTint="FF" w:themeShade="BF"/>
+      <w:lang w:val="pl-PL"/>
+    </w:rPr>
+  </w:style>
+  <w:style w:type="character" w:styleId="Heading6Char" w:customStyle="true">
+    <w:uiPriority w:val="9"/>
+    <w:name w:val="Heading 6 Char"/>
+    <w:basedOn w:val="Domylnaczcionkaakapitu"/>
+    <w:link w:val="Heading6"/>
+    <w:rsid w:val="26C7BF8C"/>
+    <w:rPr>
+      <w:rFonts w:ascii="Calibri Light" w:hAnsi="Calibri Light" w:eastAsia="" w:cs="" w:asciiTheme="majorAscii" w:hAnsiTheme="majorAscii" w:eastAsiaTheme="majorEastAsia" w:cstheme="majorBidi"/>
+      <w:noProof w:val="0"/>
+      <w:color w:val="1F3763"/>
+      <w:lang w:val="pl-PL"/>
+    </w:rPr>
+  </w:style>
+  <w:style w:type="character" w:styleId="Heading7Char" w:customStyle="true">
+    <w:uiPriority w:val="9"/>
+    <w:name w:val="Heading 7 Char"/>
+    <w:basedOn w:val="Domylnaczcionkaakapitu"/>
+    <w:link w:val="Heading7"/>
+    <w:rsid w:val="26C7BF8C"/>
+    <w:rPr>
+      <w:rFonts w:ascii="Calibri Light" w:hAnsi="Calibri Light" w:eastAsia="" w:cs="" w:asciiTheme="majorAscii" w:hAnsiTheme="majorAscii" w:eastAsiaTheme="majorEastAsia" w:cstheme="majorBidi"/>
+      <w:i w:val="1"/>
+      <w:iCs w:val="1"/>
+      <w:noProof w:val="0"/>
+      <w:color w:val="1F3763"/>
+      <w:lang w:val="pl-PL"/>
+    </w:rPr>
+  </w:style>
+  <w:style w:type="character" w:styleId="Heading8Char" w:customStyle="true">
+    <w:uiPriority w:val="9"/>
+    <w:name w:val="Heading 8 Char"/>
+    <w:basedOn w:val="Domylnaczcionkaakapitu"/>
+    <w:link w:val="Heading8"/>
+    <w:rsid w:val="26C7BF8C"/>
+    <w:rPr>
+      <w:rFonts w:ascii="Calibri Light" w:hAnsi="Calibri Light" w:eastAsia="" w:cs="" w:asciiTheme="majorAscii" w:hAnsiTheme="majorAscii" w:eastAsiaTheme="majorEastAsia" w:cstheme="majorBidi"/>
+      <w:noProof w:val="0"/>
+      <w:color w:val="272727"/>
+      <w:sz w:val="21"/>
+      <w:szCs w:val="21"/>
+      <w:lang w:val="pl-PL"/>
+    </w:rPr>
+  </w:style>
+  <w:style w:type="character" w:styleId="Heading9Char" w:customStyle="true">
+    <w:uiPriority w:val="9"/>
+    <w:name w:val="Heading 9 Char"/>
+    <w:basedOn w:val="Domylnaczcionkaakapitu"/>
+    <w:link w:val="Heading9"/>
+    <w:rsid w:val="26C7BF8C"/>
+    <w:rPr>
+      <w:rFonts w:ascii="Calibri Light" w:hAnsi="Calibri Light" w:eastAsia="" w:cs="" w:asciiTheme="majorAscii" w:hAnsiTheme="majorAscii" w:eastAsiaTheme="majorEastAsia" w:cstheme="majorBidi"/>
+      <w:i w:val="1"/>
+      <w:iCs w:val="1"/>
+      <w:noProof w:val="0"/>
+      <w:color w:val="272727"/>
+      <w:sz w:val="21"/>
+      <w:szCs w:val="21"/>
+      <w:lang w:val="pl-PL"/>
+    </w:rPr>
+  </w:style>
+  <w:style w:type="character" w:styleId="TitleChar" w:customStyle="true">
+    <w:uiPriority w:val="10"/>
+    <w:name w:val="Title Char"/>
+    <w:basedOn w:val="Domylnaczcionkaakapitu"/>
+    <w:link w:val="Title"/>
+    <w:rsid w:val="26C7BF8C"/>
+    <w:rPr>
+      <w:rFonts w:ascii="Calibri Light" w:hAnsi="Calibri Light" w:eastAsia="" w:cs="" w:asciiTheme="majorAscii" w:hAnsiTheme="majorAscii" w:eastAsiaTheme="majorEastAsia" w:cstheme="majorBidi"/>
+      <w:noProof w:val="0"/>
+      <w:sz w:val="56"/>
+      <w:szCs w:val="56"/>
+      <w:lang w:val="pl-PL"/>
+    </w:rPr>
+  </w:style>
+  <w:style w:type="character" w:styleId="SubtitleChar" w:customStyle="true">
+    <w:uiPriority w:val="11"/>
+    <w:name w:val="Subtitle Char"/>
+    <w:basedOn w:val="Domylnaczcionkaakapitu"/>
+    <w:link w:val="Subtitle"/>
+    <w:rsid w:val="26C7BF8C"/>
+    <w:rPr>
+      <w:rFonts w:ascii="Calibri" w:hAnsi="Calibri" w:eastAsia="" w:cs="" w:asciiTheme="minorAscii" w:hAnsiTheme="minorAscii" w:eastAsiaTheme="minorEastAsia" w:cstheme="minorBidi"/>
+      <w:noProof w:val="0"/>
+      <w:color w:val="5A5A5A"/>
+      <w:lang w:val="pl-PL"/>
+    </w:rPr>
+  </w:style>
+  <w:style w:type="character" w:styleId="QuoteChar" w:customStyle="true">
+    <w:uiPriority w:val="29"/>
+    <w:name w:val="Quote Char"/>
+    <w:basedOn w:val="Domylnaczcionkaakapitu"/>
+    <w:link w:val="Quote"/>
+    <w:rsid w:val="26C7BF8C"/>
+    <w:rPr>
+      <w:i w:val="1"/>
+      <w:iCs w:val="1"/>
+      <w:noProof w:val="0"/>
+      <w:color w:val="404040" w:themeColor="text1" w:themeTint="BF" w:themeShade="FF"/>
+      <w:lang w:val="pl-PL"/>
+    </w:rPr>
+  </w:style>
+  <w:style w:type="character" w:styleId="IntenseQuoteChar" w:customStyle="true">
+    <w:uiPriority w:val="30"/>
+    <w:name w:val="Intense Quote Char"/>
+    <w:basedOn w:val="Domylnaczcionkaakapitu"/>
+    <w:link w:val="IntenseQuote"/>
+    <w:rsid w:val="26C7BF8C"/>
+    <w:rPr>
+      <w:i w:val="1"/>
+      <w:iCs w:val="1"/>
+      <w:noProof w:val="0"/>
+      <w:color w:val="4472C4" w:themeColor="accent1" w:themeTint="FF" w:themeShade="FF"/>
+      <w:lang w:val="pl-PL"/>
+    </w:rPr>
+  </w:style>
+  <w:style w:type="paragraph" w:styleId="TOC1">
+    <w:uiPriority w:val="39"/>
+    <w:name w:val="toc 1"/>
+    <w:basedOn w:val="Normalny"/>
+    <w:next w:val="Normalny"/>
+    <w:unhideWhenUsed/>
+    <w:rsid w:val="26C7BF8C"/>
+    <w:pPr>
+      <w:spacing w:after="100"/>
+    </w:pPr>
+  </w:style>
+  <w:style w:type="paragraph" w:styleId="TOC2">
+    <w:uiPriority w:val="39"/>
+    <w:name w:val="toc 2"/>
+    <w:basedOn w:val="Normalny"/>
+    <w:next w:val="Normalny"/>
+    <w:unhideWhenUsed/>
+    <w:rsid w:val="26C7BF8C"/>
+    <w:pPr>
+      <w:spacing w:after="100"/>
+      <w:ind w:left="220"/>
+    </w:pPr>
+  </w:style>
+  <w:style w:type="paragraph" w:styleId="TOC3">
+    <w:uiPriority w:val="39"/>
+    <w:name w:val="toc 3"/>
+    <w:basedOn w:val="Normalny"/>
+    <w:next w:val="Normalny"/>
+    <w:unhideWhenUsed/>
+    <w:rsid w:val="26C7BF8C"/>
+    <w:pPr>
+      <w:spacing w:after="100"/>
+      <w:ind w:left="440"/>
+    </w:pPr>
+  </w:style>
+  <w:style w:type="paragraph" w:styleId="TOC4">
+    <w:uiPriority w:val="39"/>
+    <w:name w:val="toc 4"/>
+    <w:basedOn w:val="Normalny"/>
+    <w:next w:val="Normalny"/>
+    <w:unhideWhenUsed/>
+    <w:rsid w:val="26C7BF8C"/>
+    <w:pPr>
+      <w:spacing w:after="100"/>
+      <w:ind w:left="660"/>
+    </w:pPr>
+  </w:style>
+  <w:style w:type="paragraph" w:styleId="TOC5">
+    <w:uiPriority w:val="39"/>
+    <w:name w:val="toc 5"/>
+    <w:basedOn w:val="Normalny"/>
+    <w:next w:val="Normalny"/>
+    <w:unhideWhenUsed/>
+    <w:rsid w:val="26C7BF8C"/>
+    <w:pPr>
+      <w:spacing w:after="100"/>
+      <w:ind w:left="880"/>
+    </w:pPr>
+  </w:style>
+  <w:style w:type="paragraph" w:styleId="TOC6">
+    <w:uiPriority w:val="39"/>
+    <w:name w:val="toc 6"/>
+    <w:basedOn w:val="Normalny"/>
+    <w:next w:val="Normalny"/>
+    <w:unhideWhenUsed/>
+    <w:rsid w:val="26C7BF8C"/>
+    <w:pPr>
+      <w:spacing w:after="100"/>
+      <w:ind w:left="1100"/>
+    </w:pPr>
+  </w:style>
+  <w:style w:type="paragraph" w:styleId="TOC7">
+    <w:uiPriority w:val="39"/>
+    <w:name w:val="toc 7"/>
+    <w:basedOn w:val="Normalny"/>
+    <w:next w:val="Normalny"/>
+    <w:unhideWhenUsed/>
+    <w:rsid w:val="26C7BF8C"/>
+    <w:pPr>
+      <w:spacing w:after="100"/>
+      <w:ind w:left="1320"/>
+    </w:pPr>
+  </w:style>
+  <w:style w:type="paragraph" w:styleId="TOC8">
+    <w:uiPriority w:val="39"/>
+    <w:name w:val="toc 8"/>
+    <w:basedOn w:val="Normalny"/>
+    <w:next w:val="Normalny"/>
+    <w:unhideWhenUsed/>
+    <w:rsid w:val="26C7BF8C"/>
+    <w:pPr>
+      <w:spacing w:after="100"/>
+      <w:ind w:left="1540"/>
+    </w:pPr>
+  </w:style>
+  <w:style w:type="paragraph" w:styleId="TOC9">
+    <w:uiPriority w:val="39"/>
+    <w:name w:val="toc 9"/>
+    <w:basedOn w:val="Normalny"/>
+    <w:next w:val="Normalny"/>
+    <w:unhideWhenUsed/>
+    <w:rsid w:val="26C7BF8C"/>
+    <w:pPr>
+      <w:spacing w:after="100"/>
+      <w:ind w:left="1760"/>
+    </w:pPr>
+  </w:style>
+  <w:style w:type="paragraph" w:styleId="EndnoteText">
+    <w:uiPriority w:val="99"/>
+    <w:name w:val="endnote text"/>
+    <w:basedOn w:val="Normalny"/>
+    <w:semiHidden/>
+    <w:unhideWhenUsed/>
+    <w:link w:val="EndnoteTextChar"/>
+    <w:rsid w:val="26C7BF8C"/>
+    <w:rPr>
+      <w:sz w:val="20"/>
+      <w:szCs w:val="20"/>
+    </w:rPr>
+    <w:pPr>
+      <w:spacing w:after="0"/>
+    </w:pPr>
+  </w:style>
+  <w:style w:type="character" w:styleId="EndnoteTextChar" w:customStyle="true">
+    <w:uiPriority w:val="99"/>
+    <w:name w:val="Endnote Text Char"/>
+    <w:basedOn w:val="Domylnaczcionkaakapitu"/>
+    <w:semiHidden/>
+    <w:link w:val="EndnoteText"/>
+    <w:rsid w:val="26C7BF8C"/>
+    <w:rPr>
+      <w:noProof w:val="0"/>
+      <w:sz w:val="20"/>
+      <w:szCs w:val="20"/>
+      <w:lang w:val="pl-PL"/>
+    </w:rPr>
+  </w:style>
+  <w:style w:type="paragraph" w:styleId="Footer">
+    <w:uiPriority w:val="99"/>
+    <w:name w:val="footer"/>
+    <w:basedOn w:val="Normalny"/>
+    <w:unhideWhenUsed/>
+    <w:link w:val="FooterChar"/>
+    <w:rsid w:val="26C7BF8C"/>
+    <w:pPr>
+      <w:tabs>
+        <w:tab w:val="center" w:leader="none" w:pos="4680"/>
+        <w:tab w:val="right" w:leader="none" w:pos="9360"/>
+      </w:tabs>
+      <w:spacing w:after="0"/>
+    </w:pPr>
+  </w:style>
+  <w:style w:type="character" w:styleId="FooterChar" w:customStyle="true">
+    <w:uiPriority w:val="99"/>
+    <w:name w:val="Footer Char"/>
+    <w:basedOn w:val="Domylnaczcionkaakapitu"/>
+    <w:link w:val="Footer"/>
+    <w:rsid w:val="26C7BF8C"/>
+    <w:rPr>
+      <w:noProof w:val="0"/>
+      <w:lang w:val="pl-PL"/>
+    </w:rPr>
+  </w:style>
+  <w:style w:type="paragraph" w:styleId="FootnoteText">
+    <w:uiPriority w:val="99"/>
+    <w:name w:val="footnote text"/>
+    <w:basedOn w:val="Normalny"/>
+    <w:semiHidden/>
+    <w:unhideWhenUsed/>
+    <w:link w:val="FootnoteTextChar"/>
+    <w:rsid w:val="26C7BF8C"/>
+    <w:rPr>
+      <w:sz w:val="20"/>
+      <w:szCs w:val="20"/>
+    </w:rPr>
+    <w:pPr>
+      <w:spacing w:after="0"/>
+    </w:pPr>
+  </w:style>
+  <w:style w:type="character" w:styleId="FootnoteTextChar" w:customStyle="true">
+    <w:uiPriority w:val="99"/>
+    <w:name w:val="Footnote Text Char"/>
+    <w:basedOn w:val="Domylnaczcionkaakapitu"/>
+    <w:semiHidden/>
+    <w:link w:val="FootnoteText"/>
+    <w:rsid w:val="26C7BF8C"/>
+    <w:rPr>
+      <w:noProof w:val="0"/>
+      <w:sz w:val="20"/>
+      <w:szCs w:val="20"/>
+      <w:lang w:val="pl-PL"/>
+    </w:rPr>
+  </w:style>
+  <w:style w:type="paragraph" w:styleId="Header">
+    <w:uiPriority w:val="99"/>
+    <w:name w:val="header"/>
+    <w:basedOn w:val="Normalny"/>
+    <w:unhideWhenUsed/>
+    <w:link w:val="HeaderChar"/>
+    <w:rsid w:val="26C7BF8C"/>
+    <w:pPr>
+      <w:tabs>
+        <w:tab w:val="center" w:leader="none" w:pos="4680"/>
+        <w:tab w:val="right" w:leader="none" w:pos="9360"/>
+      </w:tabs>
+      <w:spacing w:after="0"/>
+    </w:pPr>
+  </w:style>
+  <w:style w:type="character" w:styleId="HeaderChar" w:customStyle="true">
+    <w:uiPriority w:val="99"/>
+    <w:name w:val="Header Char"/>
+    <w:basedOn w:val="Domylnaczcionkaakapitu"/>
+    <w:link w:val="Header"/>
+    <w:rsid w:val="26C7BF8C"/>
+    <w:rPr>
+      <w:noProof w:val="0"/>
+      <w:lang w:val="pl-PL"/>
+    </w:rPr>
   </w:style>
 </w:styles>
 </file>

</xml_diff>